<commit_message>
Uploaded NLP HW 2
</commit_message>
<xml_diff>
--- a/Homeworks/2/NLP_HW2_99431217/NLP_HW2_99431217.docx
+++ b/Homeworks/2/NLP_HW2_99431217/NLP_HW2_99431217.docx
@@ -1,6 +1,6 @@
 
 <file path=word/document.xml><?xml version="1.0" encoding="utf-8"?>
-<w:document xmlns:wpc="http://schemas.microsoft.com/office/word/2010/wordprocessingCanvas" xmlns:cx="http://schemas.microsoft.com/office/drawing/2014/chartex" xmlns:mc="http://schemas.openxmlformats.org/markup-compatibility/2006" xmlns:o="urn:schemas-microsoft-com:office:office" xmlns:r="http://schemas.openxmlformats.org/officeDocument/2006/relationships" xmlns:m="http://schemas.openxmlformats.org/officeDocument/2006/math" xmlns:v="urn:schemas-microsoft-com:vml" xmlns:wp14="http://schemas.microsoft.com/office/word/2010/wordprocessingDrawing" xmlns:wp="http://schemas.openxmlformats.org/drawingml/2006/wordprocessingDrawing" xmlns:w10="urn:schemas-microsoft-com:office:word" xmlns:w="http://schemas.openxmlformats.org/wordprocessingml/2006/main" xmlns:w14="http://schemas.microsoft.com/office/word/2010/wordml" xmlns:w15="http://schemas.microsoft.com/office/word/2012/wordml" xmlns:w16se="http://schemas.microsoft.com/office/word/2015/wordml/symex" xmlns:wpg="http://schemas.microsoft.com/office/word/2010/wordprocessingGroup" xmlns:wpi="http://schemas.microsoft.com/office/word/2010/wordprocessingInk" xmlns:wne="http://schemas.microsoft.com/office/word/2006/wordml" xmlns:wps="http://schemas.microsoft.com/office/word/2010/wordprocessingShape" mc:Ignorable="w14 w15 w16se wp14">
+<w:document xmlns:wpc="http://schemas.microsoft.com/office/word/2010/wordprocessingCanvas" xmlns:cx="http://schemas.microsoft.com/office/drawing/2014/chartex" xmlns:cx1="http://schemas.microsoft.com/office/drawing/2015/9/8/chartex" xmlns:cx2="http://schemas.microsoft.com/office/drawing/2015/10/21/chartex" xmlns:cx3="http://schemas.microsoft.com/office/drawing/2016/5/9/chartex" xmlns:cx4="http://schemas.microsoft.com/office/drawing/2016/5/10/chartex" xmlns:cx5="http://schemas.microsoft.com/office/drawing/2016/5/11/chartex" xmlns:cx6="http://schemas.microsoft.com/office/drawing/2016/5/12/chartex" xmlns:cx7="http://schemas.microsoft.com/office/drawing/2016/5/13/chartex" xmlns:cx8="http://schemas.microsoft.com/office/drawing/2016/5/14/chartex" xmlns:mc="http://schemas.openxmlformats.org/markup-compatibility/2006" xmlns:aink="http://schemas.microsoft.com/office/drawing/2016/ink" xmlns:am3d="http://schemas.microsoft.com/office/drawing/2017/model3d" xmlns:o="urn:schemas-microsoft-com:office:office" xmlns:oel="http://schemas.microsoft.com/office/2019/extlst" xmlns:r="http://schemas.openxmlformats.org/officeDocument/2006/relationships" xmlns:m="http://schemas.openxmlformats.org/officeDocument/2006/math" xmlns:v="urn:schemas-microsoft-com:vml" xmlns:wp14="http://schemas.microsoft.com/office/word/2010/wordprocessingDrawing" xmlns:wp="http://schemas.openxmlformats.org/drawingml/2006/wordprocessingDrawing" xmlns:w10="urn:schemas-microsoft-com:office:word" xmlns:w="http://schemas.openxmlformats.org/wordprocessingml/2006/main" xmlns:w14="http://schemas.microsoft.com/office/word/2010/wordml" xmlns:w15="http://schemas.microsoft.com/office/word/2012/wordml" xmlns:w16cex="http://schemas.microsoft.com/office/word/2018/wordml/cex" xmlns:w16cid="http://schemas.microsoft.com/office/word/2016/wordml/cid" xmlns:w16="http://schemas.microsoft.com/office/word/2018/wordml" xmlns:w16sdtdh="http://schemas.microsoft.com/office/word/2020/wordml/sdtdatahash" xmlns:w16se="http://schemas.microsoft.com/office/word/2015/wordml/symex" xmlns:wpg="http://schemas.microsoft.com/office/word/2010/wordprocessingGroup" xmlns:wpi="http://schemas.microsoft.com/office/word/2010/wordprocessingInk" xmlns:wne="http://schemas.microsoft.com/office/word/2006/wordml" xmlns:wps="http://schemas.microsoft.com/office/word/2010/wordprocessingShape" mc:Ignorable="w14 w15 w16se w16cid w16 w16cex w16sdtdh wp14">
   <w:body>
     <w:p>
       <w:pPr>
@@ -386,7 +386,6 @@
         <w:ind w:left="1080"/>
         <w:jc w:val="both"/>
         <w:rPr>
-          <w:rFonts w:hint="cs"/>
           <w:rtl/>
           <w:lang w:bidi="fa-IR"/>
         </w:rPr>
@@ -665,7 +664,6 @@
         <w:ind w:left="1080"/>
         <w:jc w:val="both"/>
         <w:rPr>
-          <w:rFonts w:hint="cs"/>
           <w:rtl/>
           <w:lang w:bidi="fa-IR"/>
         </w:rPr>
@@ -746,12 +744,14 @@
         </w:rPr>
         <w:t xml:space="preserve">، </w:t>
       </w:r>
+      <w:proofErr w:type="spellStart"/>
       <w:r>
         <w:rPr>
           <w:lang w:bidi="fa-IR"/>
         </w:rPr>
         <w:t>GloVe</w:t>
       </w:r>
+      <w:proofErr w:type="spellEnd"/>
       <w:r>
         <w:rPr>
           <w:rFonts w:hint="cs"/>
@@ -760,12 +760,14 @@
         </w:rPr>
         <w:t xml:space="preserve"> يا </w:t>
       </w:r>
+      <w:proofErr w:type="spellStart"/>
       <w:r>
         <w:rPr>
           <w:lang w:bidi="fa-IR"/>
         </w:rPr>
         <w:t>FastText</w:t>
       </w:r>
+      <w:proofErr w:type="spellEnd"/>
       <w:r>
         <w:rPr>
           <w:rFonts w:hint="cs"/>
@@ -852,7 +854,6 @@
         <w:ind w:left="1080"/>
         <w:jc w:val="both"/>
         <w:rPr>
-          <w:rFonts w:hint="cs"/>
           <w:rtl/>
           <w:lang w:bidi="fa-IR"/>
         </w:rPr>
@@ -909,7 +910,6 @@
         <w:ind w:left="1080"/>
         <w:jc w:val="both"/>
         <w:rPr>
-          <w:rFonts w:hint="cs"/>
           <w:rtl/>
           <w:lang w:bidi="fa-IR"/>
         </w:rPr>
@@ -1027,12 +1027,14 @@
         </w:rPr>
         <w:t xml:space="preserve"> و </w:t>
       </w:r>
+      <w:proofErr w:type="spellStart"/>
       <w:r>
         <w:rPr>
           <w:lang w:bidi="fa-IR"/>
         </w:rPr>
         <w:t>GloVe</w:t>
       </w:r>
+      <w:proofErr w:type="spellEnd"/>
       <w:r>
         <w:rPr>
           <w:rFonts w:hint="cs"/>
@@ -1063,7 +1065,6 @@
         <w:ind w:left="1080"/>
         <w:jc w:val="both"/>
         <w:rPr>
-          <w:rFonts w:hint="cs"/>
           <w:u w:val="single"/>
           <w:rtl/>
           <w:lang w:bidi="fa-IR"/>
@@ -1953,7 +1954,23 @@
           <w:color w:val="5B9BD5" w:themeColor="accent1"/>
           <w:lang w:bidi="fa-IR"/>
         </w:rPr>
-        <w:t xml:space="preserve"> GloVe </w:t>
+        <w:t xml:space="preserve"> </w:t>
+      </w:r>
+      <w:proofErr w:type="spellStart"/>
+      <w:r>
+        <w:rPr>
+          <w:color w:val="5B9BD5" w:themeColor="accent1"/>
+          <w:lang w:bidi="fa-IR"/>
+        </w:rPr>
+        <w:t>GloVe</w:t>
+      </w:r>
+      <w:proofErr w:type="spellEnd"/>
+      <w:r>
+        <w:rPr>
+          <w:color w:val="5B9BD5" w:themeColor="accent1"/>
+          <w:lang w:bidi="fa-IR"/>
+        </w:rPr>
+        <w:t xml:space="preserve"> </w:t>
       </w:r>
       <w:r>
         <w:rPr>
@@ -2046,7 +2063,6 @@
         <w:ind w:left="1080"/>
         <w:jc w:val="both"/>
         <w:rPr>
-          <w:rFonts w:hint="cs"/>
           <w:rtl/>
           <w:lang w:bidi="fa-IR"/>
         </w:rPr>
@@ -2059,12 +2075,14 @@
         </w:rPr>
         <w:t xml:space="preserve">الگوريتم </w:t>
       </w:r>
+      <w:proofErr w:type="spellStart"/>
       <w:r>
         <w:rPr>
           <w:lang w:bidi="fa-IR"/>
         </w:rPr>
         <w:t>GloVe</w:t>
       </w:r>
+      <w:proofErr w:type="spellEnd"/>
       <w:r>
         <w:rPr>
           <w:rFonts w:hint="cs"/>
@@ -2166,12 +2184,14 @@
         </w:rPr>
         <w:t xml:space="preserve"> ها، </w:t>
       </w:r>
+      <w:proofErr w:type="spellStart"/>
       <w:r>
         <w:rPr>
           <w:lang w:bidi="fa-IR"/>
         </w:rPr>
         <w:t>GloVe</w:t>
       </w:r>
+      <w:proofErr w:type="spellEnd"/>
       <w:r>
         <w:rPr>
           <w:rtl/>
@@ -2351,12 +2371,14 @@
         </w:rPr>
         <w:t xml:space="preserve">: </w:t>
       </w:r>
+      <w:proofErr w:type="spellStart"/>
       <w:r>
         <w:rPr>
           <w:lang w:bidi="fa-IR"/>
         </w:rPr>
         <w:t>GloVe</w:t>
       </w:r>
+      <w:proofErr w:type="spellEnd"/>
       <w:r>
         <w:rPr>
           <w:rtl/>
@@ -2560,7 +2582,6 @@
         <w:ind w:left="1080"/>
         <w:jc w:val="both"/>
         <w:rPr>
-          <w:rFonts w:hint="cs"/>
           <w:rtl/>
           <w:lang w:bidi="fa-IR"/>
         </w:rPr>
@@ -2584,7 +2605,6 @@
         <w:bidi/>
         <w:jc w:val="both"/>
         <w:rPr>
-          <w:rFonts w:hint="cs"/>
           <w:lang w:bidi="fa-IR"/>
         </w:rPr>
       </w:pPr>
@@ -2695,12 +2715,14 @@
         </w:rPr>
         <w:t xml:space="preserve">، </w:t>
       </w:r>
+      <w:proofErr w:type="spellStart"/>
       <w:r>
         <w:rPr>
           <w:lang w:bidi="fa-IR"/>
         </w:rPr>
         <w:t>GloVe</w:t>
       </w:r>
+      <w:proofErr w:type="spellEnd"/>
       <w:r>
         <w:rPr>
           <w:rtl/>
@@ -2991,12 +3013,14 @@
         </w:rPr>
         <w:t xml:space="preserve"> </w:t>
       </w:r>
+      <w:proofErr w:type="spellStart"/>
       <w:r>
         <w:rPr>
           <w:lang w:bidi="fa-IR"/>
         </w:rPr>
         <w:t>GloVe</w:t>
       </w:r>
+      <w:proofErr w:type="spellEnd"/>
       <w:r>
         <w:rPr>
           <w:rtl/>
@@ -3384,12 +3408,14 @@
         </w:rPr>
         <w:t xml:space="preserve">در اصل، </w:t>
       </w:r>
+      <w:proofErr w:type="spellStart"/>
       <w:r>
         <w:rPr>
           <w:lang w:bidi="fa-IR"/>
         </w:rPr>
         <w:t>GloVe</w:t>
       </w:r>
+      <w:proofErr w:type="spellEnd"/>
       <w:r>
         <w:rPr>
           <w:rtl/>
@@ -3809,21 +3835,22 @@
         <w:rPr>
           <w:lang w:bidi="fa-IR"/>
         </w:rPr>
-        <w:t xml:space="preserve"> GloVe</w:t>
-      </w:r>
-      <w:r>
-        <w:rPr>
-          <w:rtl/>
-          <w:lang w:bidi="fa-IR"/>
-        </w:rPr>
-        <w:t>،</w:t>
-      </w:r>
-      <w:r>
-        <w:rPr>
-          <w:rtl/>
-          <w:lang w:bidi="fa-IR"/>
-        </w:rPr>
-        <w:t xml:space="preserve"> شامل دو تکن</w:t>
+        <w:t xml:space="preserve"> </w:t>
+      </w:r>
+      <w:proofErr w:type="spellStart"/>
+      <w:r>
+        <w:rPr>
+          <w:lang w:bidi="fa-IR"/>
+        </w:rPr>
+        <w:t>GloVe</w:t>
+      </w:r>
+      <w:proofErr w:type="spellEnd"/>
+      <w:r>
+        <w:rPr>
+          <w:rtl/>
+          <w:lang w:bidi="fa-IR"/>
+        </w:rPr>
+        <w:t>، شامل دو تکن</w:t>
       </w:r>
       <w:r>
         <w:rPr>
@@ -3954,15 +3981,7 @@
           <w:rtl/>
           <w:lang w:bidi="fa-IR"/>
         </w:rPr>
-        <w:t xml:space="preserve">: </w:t>
-      </w:r>
-      <w:r>
-        <w:rPr>
-          <w:rFonts w:hint="cs"/>
-          <w:rtl/>
-          <w:lang w:bidi="fa-IR"/>
-        </w:rPr>
-        <w:t>در</w:t>
+        <w:t>: در</w:t>
       </w:r>
       <w:r>
         <w:rPr>
@@ -4101,10 +4120,241 @@
           <w:rtl/>
           <w:lang w:bidi="fa-IR"/>
         </w:rPr>
+        <w:t>ی‌</w:t>
+      </w:r>
+      <w:r>
+        <w:rPr>
+          <w:rtl/>
+          <w:lang w:bidi="fa-IR"/>
+        </w:rPr>
+        <w:t>کند</w:t>
+      </w:r>
+      <w:r>
+        <w:rPr>
+          <w:rFonts w:hint="cs"/>
+          <w:rtl/>
+          <w:lang w:bidi="fa-IR"/>
+        </w:rPr>
+        <w:t>. تصور</w:t>
+      </w:r>
+      <w:r>
+        <w:rPr>
+          <w:rtl/>
+          <w:lang w:bidi="fa-IR"/>
+        </w:rPr>
+        <w:t xml:space="preserve"> کن</w:t>
+      </w:r>
+      <w:r>
+        <w:rPr>
+          <w:rFonts w:hint="cs"/>
+          <w:rtl/>
+          <w:lang w:bidi="fa-IR"/>
+        </w:rPr>
+        <w:t>ید</w:t>
+      </w:r>
+      <w:r>
+        <w:rPr>
+          <w:rtl/>
+          <w:lang w:bidi="fa-IR"/>
+        </w:rPr>
+        <w:t xml:space="preserve"> جمله ا</w:t>
+      </w:r>
+      <w:r>
+        <w:rPr>
+          <w:rFonts w:hint="cs"/>
+          <w:rtl/>
+          <w:lang w:bidi="fa-IR"/>
+        </w:rPr>
         <w:t>ی</w:t>
       </w:r>
       <w:r>
         <w:rPr>
+          <w:rtl/>
+          <w:lang w:bidi="fa-IR"/>
+        </w:rPr>
+        <w:t xml:space="preserve"> با </w:t>
+      </w:r>
+      <w:r>
+        <w:rPr>
+          <w:rFonts w:hint="cs"/>
+          <w:rtl/>
+          <w:lang w:bidi="fa-IR"/>
+        </w:rPr>
+        <w:t>یک</w:t>
+      </w:r>
+      <w:r>
+        <w:rPr>
+          <w:rtl/>
+          <w:lang w:bidi="fa-IR"/>
+        </w:rPr>
+        <w:t xml:space="preserve"> جا</w:t>
+      </w:r>
+      <w:r>
+        <w:rPr>
+          <w:rFonts w:hint="cs"/>
+          <w:rtl/>
+          <w:lang w:bidi="fa-IR"/>
+        </w:rPr>
+        <w:t>ی</w:t>
+      </w:r>
+      <w:r>
+        <w:rPr>
+          <w:rtl/>
+          <w:lang w:bidi="fa-IR"/>
+        </w:rPr>
+        <w:t xml:space="preserve"> خال</w:t>
+      </w:r>
+      <w:r>
+        <w:rPr>
+          <w:rFonts w:hint="cs"/>
+          <w:rtl/>
+          <w:lang w:bidi="fa-IR"/>
+        </w:rPr>
+        <w:t>ی</w:t>
+      </w:r>
+      <w:r>
+        <w:rPr>
+          <w:rtl/>
+          <w:lang w:bidi="fa-IR"/>
+        </w:rPr>
+        <w:t xml:space="preserve"> در وسط آن وجود دارد</w:t>
+      </w:r>
+      <w:r>
+        <w:rPr>
+          <w:rFonts w:hint="cs"/>
+          <w:rtl/>
+          <w:lang w:bidi="fa-IR"/>
+        </w:rPr>
+        <w:t>.</w:t>
+      </w:r>
+      <w:r>
+        <w:rPr>
+          <w:lang w:bidi="fa-IR"/>
+        </w:rPr>
+        <w:t xml:space="preserve">CBOW </w:t>
+      </w:r>
+      <w:r>
+        <w:rPr>
+          <w:rFonts w:hint="cs"/>
+          <w:rtl/>
+          <w:lang w:bidi="fa-IR"/>
+        </w:rPr>
+        <w:t xml:space="preserve"> </w:t>
+      </w:r>
+      <w:r>
+        <w:rPr>
+          <w:rtl/>
+          <w:lang w:bidi="fa-IR"/>
+        </w:rPr>
+        <w:t>کلمات اطراف را تجز</w:t>
+      </w:r>
+      <w:r>
+        <w:rPr>
+          <w:rFonts w:hint="cs"/>
+          <w:rtl/>
+          <w:lang w:bidi="fa-IR"/>
+        </w:rPr>
+        <w:t>یه</w:t>
+      </w:r>
+      <w:r>
+        <w:rPr>
+          <w:rtl/>
+          <w:lang w:bidi="fa-IR"/>
+        </w:rPr>
+        <w:t xml:space="preserve"> و تحل</w:t>
+      </w:r>
+      <w:r>
+        <w:rPr>
+          <w:rFonts w:hint="cs"/>
+          <w:rtl/>
+          <w:lang w:bidi="fa-IR"/>
+        </w:rPr>
+        <w:t>یل</w:t>
+      </w:r>
+      <w:r>
+        <w:rPr>
+          <w:rtl/>
+          <w:lang w:bidi="fa-IR"/>
+        </w:rPr>
+        <w:t xml:space="preserve"> م</w:t>
+      </w:r>
+      <w:r>
+        <w:rPr>
+          <w:rFonts w:hint="cs"/>
+          <w:rtl/>
+          <w:lang w:bidi="fa-IR"/>
+        </w:rPr>
+        <w:t>ی‌</w:t>
+      </w:r>
+      <w:r>
+        <w:rPr>
+          <w:rtl/>
+          <w:lang w:bidi="fa-IR"/>
+        </w:rPr>
+        <w:t>کند و سع</w:t>
+      </w:r>
+      <w:r>
+        <w:rPr>
+          <w:rFonts w:hint="cs"/>
+          <w:rtl/>
+          <w:lang w:bidi="fa-IR"/>
+        </w:rPr>
+        <w:t>ی</w:t>
+      </w:r>
+      <w:r>
+        <w:rPr>
+          <w:rtl/>
+          <w:lang w:bidi="fa-IR"/>
+        </w:rPr>
+        <w:t xml:space="preserve"> م</w:t>
+      </w:r>
+      <w:r>
+        <w:rPr>
+          <w:rFonts w:hint="cs"/>
+          <w:rtl/>
+          <w:lang w:bidi="fa-IR"/>
+        </w:rPr>
+        <w:t>ی‌</w:t>
+      </w:r>
+      <w:r>
+        <w:rPr>
+          <w:rtl/>
+          <w:lang w:bidi="fa-IR"/>
+        </w:rPr>
+        <w:t>کند پ</w:t>
+      </w:r>
+      <w:r>
+        <w:rPr>
+          <w:rFonts w:hint="cs"/>
+          <w:rtl/>
+          <w:lang w:bidi="fa-IR"/>
+        </w:rPr>
+        <w:t>یش</w:t>
+      </w:r>
+      <w:r>
+        <w:rPr>
+          <w:rtl/>
+          <w:lang w:bidi="fa-IR"/>
+        </w:rPr>
+        <w:t xml:space="preserve"> ب</w:t>
+      </w:r>
+      <w:r>
+        <w:rPr>
+          <w:rFonts w:hint="cs"/>
+          <w:rtl/>
+          <w:lang w:bidi="fa-IR"/>
+        </w:rPr>
+        <w:t>ینی</w:t>
+      </w:r>
+      <w:r>
+        <w:rPr>
+          <w:rtl/>
+          <w:lang w:bidi="fa-IR"/>
+        </w:rPr>
+        <w:t xml:space="preserve"> کند که چه کلمه</w:t>
+      </w:r>
+      <w:r>
+        <w:rPr>
           <w:rFonts w:hint="cs"/>
           <w:rtl/>
           <w:lang w:bidi="fa-IR"/>
@@ -4116,30 +4366,22 @@
           <w:rtl/>
           <w:lang w:bidi="fa-IR"/>
         </w:rPr>
-        <w:t>کند</w:t>
-      </w:r>
-      <w:r>
-        <w:rPr>
-          <w:rFonts w:hint="cs"/>
-          <w:rtl/>
-          <w:lang w:bidi="fa-IR"/>
-        </w:rPr>
-        <w:t xml:space="preserve">. </w:t>
-      </w:r>
-      <w:r>
-        <w:rPr>
-          <w:rFonts w:hint="cs"/>
-          <w:rtl/>
-          <w:lang w:bidi="fa-IR"/>
-        </w:rPr>
-        <w:t>تصور</w:t>
-      </w:r>
-      <w:r>
-        <w:rPr>
-          <w:rtl/>
-          <w:lang w:bidi="fa-IR"/>
-        </w:rPr>
-        <w:t xml:space="preserve"> کن</w:t>
+        <w:t>ا</w:t>
+      </w:r>
+      <w:r>
+        <w:rPr>
+          <w:rFonts w:hint="cs"/>
+          <w:rtl/>
+          <w:lang w:bidi="fa-IR"/>
+        </w:rPr>
+        <w:t>ی</w:t>
+      </w:r>
+      <w:r>
+        <w:rPr>
+          <w:rtl/>
+          <w:lang w:bidi="fa-IR"/>
+        </w:rPr>
+        <w:t xml:space="preserve"> با</w:t>
       </w:r>
       <w:r>
         <w:rPr>
@@ -4154,7 +4396,7 @@
           <w:rtl/>
           <w:lang w:bidi="fa-IR"/>
         </w:rPr>
-        <w:t xml:space="preserve"> جمله ا</w:t>
+        <w:t xml:space="preserve"> جا</w:t>
       </w:r>
       <w:r>
         <w:rPr>
@@ -4169,22 +4411,7 @@
           <w:rtl/>
           <w:lang w:bidi="fa-IR"/>
         </w:rPr>
-        <w:t xml:space="preserve"> با </w:t>
-      </w:r>
-      <w:r>
-        <w:rPr>
-          <w:rFonts w:hint="cs"/>
-          <w:rtl/>
-          <w:lang w:bidi="fa-IR"/>
-        </w:rPr>
-        <w:t>یک</w:t>
-      </w:r>
-      <w:r>
-        <w:rPr>
-          <w:rtl/>
-          <w:lang w:bidi="fa-IR"/>
-        </w:rPr>
-        <w:t xml:space="preserve"> جا</w:t>
+        <w:t xml:space="preserve"> خال</w:t>
       </w:r>
       <w:r>
         <w:rPr>
@@ -4199,7 +4426,67 @@
           <w:rtl/>
           <w:lang w:bidi="fa-IR"/>
         </w:rPr>
-        <w:t xml:space="preserve"> خال</w:t>
+        <w:t xml:space="preserve"> را پر کند</w:t>
+      </w:r>
+      <w:r>
+        <w:rPr>
+          <w:rFonts w:hint="cs"/>
+          <w:rtl/>
+          <w:lang w:bidi="fa-IR"/>
+        </w:rPr>
+        <w:t>. مدل</w:t>
+      </w:r>
+      <w:r>
+        <w:rPr>
+          <w:rtl/>
+          <w:lang w:bidi="fa-IR"/>
+        </w:rPr>
+        <w:t xml:space="preserve"> با تجز</w:t>
+      </w:r>
+      <w:r>
+        <w:rPr>
+          <w:rFonts w:hint="cs"/>
+          <w:rtl/>
+          <w:lang w:bidi="fa-IR"/>
+        </w:rPr>
+        <w:t>یه</w:t>
+      </w:r>
+      <w:r>
+        <w:rPr>
+          <w:rtl/>
+          <w:lang w:bidi="fa-IR"/>
+        </w:rPr>
+        <w:t xml:space="preserve"> و تحل</w:t>
+      </w:r>
+      <w:r>
+        <w:rPr>
+          <w:rFonts w:hint="cs"/>
+          <w:rtl/>
+          <w:lang w:bidi="fa-IR"/>
+        </w:rPr>
+        <w:t>یل</w:t>
+      </w:r>
+      <w:r>
+        <w:rPr>
+          <w:rtl/>
+          <w:lang w:bidi="fa-IR"/>
+        </w:rPr>
+        <w:t xml:space="preserve"> ا</w:t>
+      </w:r>
+      <w:r>
+        <w:rPr>
+          <w:rFonts w:hint="cs"/>
+          <w:rtl/>
+          <w:lang w:bidi="fa-IR"/>
+        </w:rPr>
+        <w:t>ینکه</w:t>
+      </w:r>
+      <w:r>
+        <w:rPr>
+          <w:rtl/>
+          <w:lang w:bidi="fa-IR"/>
+        </w:rPr>
+        <w:t xml:space="preserve"> چگونه کلمات اطراف را به خوب</w:t>
       </w:r>
       <w:r>
         <w:rPr>
@@ -4214,59 +4501,30 @@
           <w:rtl/>
           <w:lang w:bidi="fa-IR"/>
         </w:rPr>
-        <w:t xml:space="preserve"> در وسط آن وجود دارد</w:t>
-      </w:r>
-      <w:r>
-        <w:rPr>
-          <w:rFonts w:hint="cs"/>
-          <w:rtl/>
-          <w:lang w:bidi="fa-IR"/>
-        </w:rPr>
-        <w:t>.</w:t>
-      </w:r>
-      <w:r>
-        <w:rPr>
-          <w:lang w:bidi="fa-IR"/>
-        </w:rPr>
-        <w:t xml:space="preserve">CBOW </w:t>
-      </w:r>
-      <w:r>
-        <w:rPr>
-          <w:rFonts w:hint="cs"/>
-          <w:rtl/>
-          <w:lang w:bidi="fa-IR"/>
-        </w:rPr>
-        <w:t xml:space="preserve"> </w:t>
-      </w:r>
-      <w:r>
-        <w:rPr>
-          <w:rtl/>
-          <w:lang w:bidi="fa-IR"/>
-        </w:rPr>
-        <w:t>کلمات اطراف را تجز</w:t>
-      </w:r>
-      <w:r>
-        <w:rPr>
-          <w:rFonts w:hint="cs"/>
-          <w:rtl/>
-          <w:lang w:bidi="fa-IR"/>
-        </w:rPr>
-        <w:t>یه</w:t>
-      </w:r>
-      <w:r>
-        <w:rPr>
-          <w:rtl/>
-          <w:lang w:bidi="fa-IR"/>
-        </w:rPr>
-        <w:t xml:space="preserve"> و تحل</w:t>
-      </w:r>
-      <w:r>
-        <w:rPr>
-          <w:rFonts w:hint="cs"/>
-          <w:rtl/>
-          <w:lang w:bidi="fa-IR"/>
-        </w:rPr>
-        <w:t>یل</w:t>
+        <w:t xml:space="preserve"> پ</w:t>
+      </w:r>
+      <w:r>
+        <w:rPr>
+          <w:rFonts w:hint="cs"/>
+          <w:rtl/>
+          <w:lang w:bidi="fa-IR"/>
+        </w:rPr>
+        <w:t>یش</w:t>
+      </w:r>
+      <w:r>
+        <w:rPr>
+          <w:rtl/>
+          <w:lang w:bidi="fa-IR"/>
+        </w:rPr>
+        <w:t xml:space="preserve"> ب</w:t>
+      </w:r>
+      <w:r>
+        <w:rPr>
+          <w:rFonts w:hint="cs"/>
+          <w:rtl/>
+          <w:lang w:bidi="fa-IR"/>
+        </w:rPr>
+        <w:t>ینی</w:t>
       </w:r>
       <w:r>
         <w:rPr>
@@ -4281,68 +4539,22 @@
           <w:rtl/>
           <w:lang w:bidi="fa-IR"/>
         </w:rPr>
-        <w:t>ی</w:t>
-      </w:r>
-      <w:r>
-        <w:rPr>
-          <w:rFonts w:hint="cs"/>
-          <w:rtl/>
-          <w:lang w:bidi="fa-IR"/>
-        </w:rPr>
-        <w:t>‌</w:t>
-      </w:r>
-      <w:r>
-        <w:rPr>
-          <w:rtl/>
-          <w:lang w:bidi="fa-IR"/>
-        </w:rPr>
-        <w:t>کند و سع</w:t>
-      </w:r>
-      <w:r>
-        <w:rPr>
-          <w:rFonts w:hint="cs"/>
-          <w:rtl/>
-          <w:lang w:bidi="fa-IR"/>
-        </w:rPr>
-        <w:t>ی</w:t>
-      </w:r>
-      <w:r>
-        <w:rPr>
-          <w:rtl/>
-          <w:lang w:bidi="fa-IR"/>
-        </w:rPr>
-        <w:t xml:space="preserve"> م</w:t>
-      </w:r>
-      <w:r>
-        <w:rPr>
-          <w:rFonts w:hint="cs"/>
-          <w:rtl/>
-          <w:lang w:bidi="fa-IR"/>
-        </w:rPr>
-        <w:t>ی</w:t>
-      </w:r>
-      <w:r>
-        <w:rPr>
-          <w:rFonts w:hint="cs"/>
-          <w:rtl/>
-          <w:lang w:bidi="fa-IR"/>
-        </w:rPr>
-        <w:t>‌</w:t>
-      </w:r>
-      <w:r>
-        <w:rPr>
-          <w:rtl/>
-          <w:lang w:bidi="fa-IR"/>
-        </w:rPr>
-        <w:t>کند پ</w:t>
-      </w:r>
-      <w:r>
-        <w:rPr>
-          <w:rFonts w:hint="cs"/>
-          <w:rtl/>
-          <w:lang w:bidi="fa-IR"/>
-        </w:rPr>
-        <w:t>یش</w:t>
+        <w:t>ی‌</w:t>
+      </w:r>
+      <w:r>
+        <w:rPr>
+          <w:rtl/>
+          <w:lang w:bidi="fa-IR"/>
+        </w:rPr>
+        <w:t>کند، روابط معنا</w:t>
+      </w:r>
+      <w:r>
+        <w:rPr>
+          <w:rFonts w:hint="cs"/>
+          <w:rtl/>
+          <w:lang w:bidi="fa-IR"/>
+        </w:rPr>
+        <w:t>یی</w:t>
       </w:r>
       <w:r>
         <w:rPr>
@@ -4357,247 +4569,6 @@
           <w:rtl/>
           <w:lang w:bidi="fa-IR"/>
         </w:rPr>
-        <w:t>ینی</w:t>
-      </w:r>
-      <w:r>
-        <w:rPr>
-          <w:rtl/>
-          <w:lang w:bidi="fa-IR"/>
-        </w:rPr>
-        <w:t xml:space="preserve"> کند که چه کلمه</w:t>
-      </w:r>
-      <w:r>
-        <w:rPr>
-          <w:rFonts w:hint="cs"/>
-          <w:rtl/>
-          <w:lang w:bidi="fa-IR"/>
-        </w:rPr>
-        <w:t>‌</w:t>
-      </w:r>
-      <w:r>
-        <w:rPr>
-          <w:rtl/>
-          <w:lang w:bidi="fa-IR"/>
-        </w:rPr>
-        <w:t>ا</w:t>
-      </w:r>
-      <w:r>
-        <w:rPr>
-          <w:rFonts w:hint="cs"/>
-          <w:rtl/>
-          <w:lang w:bidi="fa-IR"/>
-        </w:rPr>
-        <w:t>ی</w:t>
-      </w:r>
-      <w:r>
-        <w:rPr>
-          <w:rtl/>
-          <w:lang w:bidi="fa-IR"/>
-        </w:rPr>
-        <w:t xml:space="preserve"> با</w:t>
-      </w:r>
-      <w:r>
-        <w:rPr>
-          <w:rFonts w:hint="cs"/>
-          <w:rtl/>
-          <w:lang w:bidi="fa-IR"/>
-        </w:rPr>
-        <w:t>ید</w:t>
-      </w:r>
-      <w:r>
-        <w:rPr>
-          <w:rtl/>
-          <w:lang w:bidi="fa-IR"/>
-        </w:rPr>
-        <w:t xml:space="preserve"> جا</w:t>
-      </w:r>
-      <w:r>
-        <w:rPr>
-          <w:rFonts w:hint="cs"/>
-          <w:rtl/>
-          <w:lang w:bidi="fa-IR"/>
-        </w:rPr>
-        <w:t>ی</w:t>
-      </w:r>
-      <w:r>
-        <w:rPr>
-          <w:rtl/>
-          <w:lang w:bidi="fa-IR"/>
-        </w:rPr>
-        <w:t xml:space="preserve"> خال</w:t>
-      </w:r>
-      <w:r>
-        <w:rPr>
-          <w:rFonts w:hint="cs"/>
-          <w:rtl/>
-          <w:lang w:bidi="fa-IR"/>
-        </w:rPr>
-        <w:t>ی</w:t>
-      </w:r>
-      <w:r>
-        <w:rPr>
-          <w:rtl/>
-          <w:lang w:bidi="fa-IR"/>
-        </w:rPr>
-        <w:t xml:space="preserve"> را پر کند</w:t>
-      </w:r>
-      <w:r>
-        <w:rPr>
-          <w:rFonts w:hint="cs"/>
-          <w:rtl/>
-          <w:lang w:bidi="fa-IR"/>
-        </w:rPr>
-        <w:t xml:space="preserve">. </w:t>
-      </w:r>
-      <w:r>
-        <w:rPr>
-          <w:rFonts w:hint="cs"/>
-          <w:rtl/>
-          <w:lang w:bidi="fa-IR"/>
-        </w:rPr>
-        <w:t>مدل</w:t>
-      </w:r>
-      <w:r>
-        <w:rPr>
-          <w:rtl/>
-          <w:lang w:bidi="fa-IR"/>
-        </w:rPr>
-        <w:t xml:space="preserve"> با تجز</w:t>
-      </w:r>
-      <w:r>
-        <w:rPr>
-          <w:rFonts w:hint="cs"/>
-          <w:rtl/>
-          <w:lang w:bidi="fa-IR"/>
-        </w:rPr>
-        <w:t>یه</w:t>
-      </w:r>
-      <w:r>
-        <w:rPr>
-          <w:rtl/>
-          <w:lang w:bidi="fa-IR"/>
-        </w:rPr>
-        <w:t xml:space="preserve"> و تحل</w:t>
-      </w:r>
-      <w:r>
-        <w:rPr>
-          <w:rFonts w:hint="cs"/>
-          <w:rtl/>
-          <w:lang w:bidi="fa-IR"/>
-        </w:rPr>
-        <w:t>یل</w:t>
-      </w:r>
-      <w:r>
-        <w:rPr>
-          <w:rtl/>
-          <w:lang w:bidi="fa-IR"/>
-        </w:rPr>
-        <w:t xml:space="preserve"> ا</w:t>
-      </w:r>
-      <w:r>
-        <w:rPr>
-          <w:rFonts w:hint="cs"/>
-          <w:rtl/>
-          <w:lang w:bidi="fa-IR"/>
-        </w:rPr>
-        <w:t>ینکه</w:t>
-      </w:r>
-      <w:r>
-        <w:rPr>
-          <w:rtl/>
-          <w:lang w:bidi="fa-IR"/>
-        </w:rPr>
-        <w:t xml:space="preserve"> چگونه کلمات اطراف را به خوب</w:t>
-      </w:r>
-      <w:r>
-        <w:rPr>
-          <w:rFonts w:hint="cs"/>
-          <w:rtl/>
-          <w:lang w:bidi="fa-IR"/>
-        </w:rPr>
-        <w:t>ی</w:t>
-      </w:r>
-      <w:r>
-        <w:rPr>
-          <w:rtl/>
-          <w:lang w:bidi="fa-IR"/>
-        </w:rPr>
-        <w:t xml:space="preserve"> پ</w:t>
-      </w:r>
-      <w:r>
-        <w:rPr>
-          <w:rFonts w:hint="cs"/>
-          <w:rtl/>
-          <w:lang w:bidi="fa-IR"/>
-        </w:rPr>
-        <w:t>یش</w:t>
-      </w:r>
-      <w:r>
-        <w:rPr>
-          <w:rtl/>
-          <w:lang w:bidi="fa-IR"/>
-        </w:rPr>
-        <w:t xml:space="preserve"> ب</w:t>
-      </w:r>
-      <w:r>
-        <w:rPr>
-          <w:rFonts w:hint="cs"/>
-          <w:rtl/>
-          <w:lang w:bidi="fa-IR"/>
-        </w:rPr>
-        <w:t>ینی</w:t>
-      </w:r>
-      <w:r>
-        <w:rPr>
-          <w:rtl/>
-          <w:lang w:bidi="fa-IR"/>
-        </w:rPr>
-        <w:t xml:space="preserve"> م</w:t>
-      </w:r>
-      <w:r>
-        <w:rPr>
-          <w:rFonts w:hint="cs"/>
-          <w:rtl/>
-          <w:lang w:bidi="fa-IR"/>
-        </w:rPr>
-        <w:t>ی</w:t>
-      </w:r>
-      <w:r>
-        <w:rPr>
-          <w:rFonts w:hint="cs"/>
-          <w:rtl/>
-          <w:lang w:bidi="fa-IR"/>
-        </w:rPr>
-        <w:t>‌</w:t>
-      </w:r>
-      <w:r>
-        <w:rPr>
-          <w:rtl/>
-          <w:lang w:bidi="fa-IR"/>
-        </w:rPr>
-        <w:t>کند، روابط معنا</w:t>
-      </w:r>
-      <w:r>
-        <w:rPr>
-          <w:rFonts w:hint="cs"/>
-          <w:rtl/>
-          <w:lang w:bidi="fa-IR"/>
-        </w:rPr>
-        <w:t>یی</w:t>
-      </w:r>
-      <w:r>
-        <w:rPr>
-          <w:rtl/>
-          <w:lang w:bidi="fa-IR"/>
-        </w:rPr>
-        <w:t xml:space="preserve"> ب</w:t>
-      </w:r>
-      <w:r>
-        <w:rPr>
-          <w:rFonts w:hint="cs"/>
-          <w:rtl/>
-          <w:lang w:bidi="fa-IR"/>
-        </w:rPr>
         <w:t>ین</w:t>
       </w:r>
       <w:r>
@@ -4628,15 +4599,7 @@
           <w:rtl/>
           <w:lang w:bidi="fa-IR"/>
         </w:rPr>
-        <w:t>ی</w:t>
-      </w:r>
-      <w:r>
-        <w:rPr>
-          <w:rFonts w:hint="cs"/>
-          <w:rtl/>
-          <w:lang w:bidi="fa-IR"/>
-        </w:rPr>
-        <w:t>‌</w:t>
+        <w:t>ی‌</w:t>
       </w:r>
       <w:r>
         <w:rPr>
@@ -4680,15 +4643,7 @@
           <w:rtl/>
           <w:lang w:bidi="fa-IR"/>
         </w:rPr>
-        <w:t xml:space="preserve">: </w:t>
-      </w:r>
-      <w:r>
-        <w:rPr>
-          <w:rFonts w:hint="cs"/>
-          <w:rtl/>
-          <w:lang w:bidi="fa-IR"/>
-        </w:rPr>
-        <w:t>این</w:t>
+        <w:t>: این</w:t>
       </w:r>
       <w:r>
         <w:rPr>
@@ -4731,37 +4686,132 @@
           <w:rtl/>
           <w:lang w:bidi="fa-IR"/>
         </w:rPr>
+        <w:t>ی‌</w:t>
+      </w:r>
+      <w:r>
+        <w:rPr>
+          <w:rtl/>
+          <w:lang w:bidi="fa-IR"/>
+        </w:rPr>
+        <w:t>دهد. در ا</w:t>
+      </w:r>
+      <w:r>
+        <w:rPr>
+          <w:rFonts w:hint="cs"/>
+          <w:rtl/>
+          <w:lang w:bidi="fa-IR"/>
+        </w:rPr>
+        <w:t>ینجا،</w:t>
+      </w:r>
+      <w:r>
+        <w:rPr>
+          <w:rtl/>
+          <w:lang w:bidi="fa-IR"/>
+        </w:rPr>
+        <w:t xml:space="preserve"> مدل کلمات اطراف را بر اساس </w:t>
+      </w:r>
+      <w:r>
+        <w:rPr>
+          <w:rFonts w:hint="cs"/>
+          <w:rtl/>
+          <w:lang w:bidi="fa-IR"/>
+        </w:rPr>
+        <w:t>یک</w:t>
+      </w:r>
+      <w:r>
+        <w:rPr>
+          <w:rtl/>
+          <w:lang w:bidi="fa-IR"/>
+        </w:rPr>
+        <w:t xml:space="preserve"> کلمه هدف پ</w:t>
+      </w:r>
+      <w:r>
+        <w:rPr>
+          <w:rFonts w:hint="cs"/>
+          <w:rtl/>
+          <w:lang w:bidi="fa-IR"/>
+        </w:rPr>
+        <w:t>یش‌بینی</w:t>
+      </w:r>
+      <w:r>
+        <w:rPr>
+          <w:rtl/>
+          <w:lang w:bidi="fa-IR"/>
+        </w:rPr>
+        <w:t xml:space="preserve"> م</w:t>
+      </w:r>
+      <w:r>
+        <w:rPr>
+          <w:rFonts w:hint="cs"/>
+          <w:rtl/>
+          <w:lang w:bidi="fa-IR"/>
+        </w:rPr>
+        <w:t>ی‌کند. بنابراین</w:t>
+      </w:r>
+      <w:r>
+        <w:rPr>
+          <w:rtl/>
+          <w:lang w:bidi="fa-IR"/>
+        </w:rPr>
+        <w:t xml:space="preserve"> به جا</w:t>
+      </w:r>
+      <w:r>
+        <w:rPr>
+          <w:rFonts w:hint="cs"/>
+          <w:rtl/>
+          <w:lang w:bidi="fa-IR"/>
+        </w:rPr>
         <w:t>ی</w:t>
       </w:r>
       <w:r>
         <w:rPr>
-          <w:rFonts w:hint="cs"/>
-          <w:rtl/>
-          <w:lang w:bidi="fa-IR"/>
-        </w:rPr>
-        <w:t>‌</w:t>
-      </w:r>
-      <w:r>
-        <w:rPr>
-          <w:rtl/>
-          <w:lang w:bidi="fa-IR"/>
-        </w:rPr>
-        <w:t>دهد. در ا</w:t>
-      </w:r>
-      <w:r>
-        <w:rPr>
-          <w:rFonts w:hint="cs"/>
-          <w:rtl/>
-          <w:lang w:bidi="fa-IR"/>
-        </w:rPr>
-        <w:t>ینجا،</w:t>
-      </w:r>
-      <w:r>
-        <w:rPr>
-          <w:rtl/>
-          <w:lang w:bidi="fa-IR"/>
-        </w:rPr>
-        <w:t xml:space="preserve"> مدل کلمات اطراف را بر اساس </w:t>
+          <w:rtl/>
+          <w:lang w:bidi="fa-IR"/>
+        </w:rPr>
+        <w:t xml:space="preserve"> پ</w:t>
+      </w:r>
+      <w:r>
+        <w:rPr>
+          <w:rFonts w:hint="cs"/>
+          <w:rtl/>
+          <w:lang w:bidi="fa-IR"/>
+        </w:rPr>
+        <w:t>یش</w:t>
+      </w:r>
+      <w:r>
+        <w:rPr>
+          <w:rtl/>
+          <w:lang w:bidi="fa-IR"/>
+        </w:rPr>
+        <w:t xml:space="preserve"> ب</w:t>
+      </w:r>
+      <w:r>
+        <w:rPr>
+          <w:rFonts w:hint="cs"/>
+          <w:rtl/>
+          <w:lang w:bidi="fa-IR"/>
+        </w:rPr>
+        <w:t>ینی</w:t>
+      </w:r>
+      <w:r>
+        <w:rPr>
+          <w:rtl/>
+          <w:lang w:bidi="fa-IR"/>
+        </w:rPr>
+        <w:t xml:space="preserve"> </w:t>
+      </w:r>
+      <w:r>
+        <w:rPr>
+          <w:lang w:bidi="fa-IR"/>
+        </w:rPr>
+        <w:t>context</w:t>
+      </w:r>
+      <w:r>
+        <w:rPr>
+          <w:rtl/>
+          <w:lang w:bidi="fa-IR"/>
+        </w:rPr>
+        <w:t xml:space="preserve"> از </w:t>
       </w:r>
       <w:r>
         <w:rPr>
@@ -4776,15 +4826,60 @@
           <w:rtl/>
           <w:lang w:bidi="fa-IR"/>
         </w:rPr>
-        <w:t xml:space="preserve"> کلمه هدف پ</w:t>
-      </w:r>
-      <w:r>
-        <w:rPr>
-          <w:rFonts w:hint="cs"/>
-          <w:rtl/>
-          <w:lang w:bidi="fa-IR"/>
-        </w:rPr>
-        <w:t>یش‌بینی</w:t>
+        <w:t xml:space="preserve"> کلمه هدف، کلمات همسا</w:t>
+      </w:r>
+      <w:r>
+        <w:rPr>
+          <w:rFonts w:hint="cs"/>
+          <w:rtl/>
+          <w:lang w:bidi="fa-IR"/>
+        </w:rPr>
+        <w:t>یه</w:t>
+      </w:r>
+      <w:r>
+        <w:rPr>
+          <w:rtl/>
+          <w:lang w:bidi="fa-IR"/>
+        </w:rPr>
+        <w:t xml:space="preserve"> را با </w:t>
+      </w:r>
+      <w:r>
+        <w:rPr>
+          <w:rFonts w:hint="cs"/>
+          <w:rtl/>
+          <w:lang w:bidi="fa-IR"/>
+        </w:rPr>
+        <w:t>یک</w:t>
+      </w:r>
+      <w:r>
+        <w:rPr>
+          <w:rtl/>
+          <w:lang w:bidi="fa-IR"/>
+        </w:rPr>
+        <w:t xml:space="preserve"> کلمه خاص پ</w:t>
+      </w:r>
+      <w:r>
+        <w:rPr>
+          <w:rFonts w:hint="cs"/>
+          <w:rtl/>
+          <w:lang w:bidi="fa-IR"/>
+        </w:rPr>
+        <w:t>یش</w:t>
+      </w:r>
+      <w:r>
+        <w:rPr>
+          <w:rtl/>
+          <w:lang w:bidi="fa-IR"/>
+        </w:rPr>
+        <w:t xml:space="preserve"> ب</w:t>
+      </w:r>
+      <w:r>
+        <w:rPr>
+          <w:rFonts w:hint="cs"/>
+          <w:rtl/>
+          <w:lang w:bidi="fa-IR"/>
+        </w:rPr>
+        <w:t>ینی</w:t>
       </w:r>
       <w:r>
         <w:rPr>
@@ -4799,30 +4894,29 @@
           <w:rtl/>
           <w:lang w:bidi="fa-IR"/>
         </w:rPr>
-        <w:t>ی‌کند</w:t>
-      </w:r>
-      <w:r>
-        <w:rPr>
-          <w:rFonts w:hint="cs"/>
-          <w:rtl/>
-          <w:lang w:bidi="fa-IR"/>
-        </w:rPr>
-        <w:t xml:space="preserve">. </w:t>
-      </w:r>
-      <w:r>
-        <w:rPr>
-          <w:rFonts w:hint="cs"/>
-          <w:rtl/>
-          <w:lang w:bidi="fa-IR"/>
-        </w:rPr>
-        <w:t>بنابراین</w:t>
-      </w:r>
-      <w:r>
-        <w:rPr>
-          <w:rtl/>
-          <w:lang w:bidi="fa-IR"/>
-        </w:rPr>
-        <w:t xml:space="preserve"> به جا</w:t>
+        <w:t>ی‌</w:t>
+      </w:r>
+      <w:r>
+        <w:rPr>
+          <w:rtl/>
+          <w:lang w:bidi="fa-IR"/>
+        </w:rPr>
+        <w:t>کند</w:t>
+      </w:r>
+      <w:r>
+        <w:rPr>
+          <w:rFonts w:hint="cs"/>
+          <w:rtl/>
+          <w:lang w:bidi="fa-IR"/>
+        </w:rPr>
+        <w:t>. این</w:t>
+      </w:r>
+      <w:r>
+        <w:rPr>
+          <w:rtl/>
+          <w:lang w:bidi="fa-IR"/>
+        </w:rPr>
+        <w:t xml:space="preserve"> روش به طور کل</w:t>
       </w:r>
       <w:r>
         <w:rPr>
@@ -4837,185 +4931,6 @@
           <w:rtl/>
           <w:lang w:bidi="fa-IR"/>
         </w:rPr>
-        <w:t xml:space="preserve"> پ</w:t>
-      </w:r>
-      <w:r>
-        <w:rPr>
-          <w:rFonts w:hint="cs"/>
-          <w:rtl/>
-          <w:lang w:bidi="fa-IR"/>
-        </w:rPr>
-        <w:t>یش</w:t>
-      </w:r>
-      <w:r>
-        <w:rPr>
-          <w:rtl/>
-          <w:lang w:bidi="fa-IR"/>
-        </w:rPr>
-        <w:t xml:space="preserve"> ب</w:t>
-      </w:r>
-      <w:r>
-        <w:rPr>
-          <w:rFonts w:hint="cs"/>
-          <w:rtl/>
-          <w:lang w:bidi="fa-IR"/>
-        </w:rPr>
-        <w:t>ینی</w:t>
-      </w:r>
-      <w:r>
-        <w:rPr>
-          <w:rtl/>
-          <w:lang w:bidi="fa-IR"/>
-        </w:rPr>
-        <w:t xml:space="preserve"> </w:t>
-      </w:r>
-      <w:r>
-        <w:rPr>
-          <w:lang w:bidi="fa-IR"/>
-        </w:rPr>
-        <w:t>context</w:t>
-      </w:r>
-      <w:r>
-        <w:rPr>
-          <w:rtl/>
-          <w:lang w:bidi="fa-IR"/>
-        </w:rPr>
-        <w:t xml:space="preserve"> از </w:t>
-      </w:r>
-      <w:r>
-        <w:rPr>
-          <w:rFonts w:hint="cs"/>
-          <w:rtl/>
-          <w:lang w:bidi="fa-IR"/>
-        </w:rPr>
-        <w:t>یک</w:t>
-      </w:r>
-      <w:r>
-        <w:rPr>
-          <w:rtl/>
-          <w:lang w:bidi="fa-IR"/>
-        </w:rPr>
-        <w:t xml:space="preserve"> کلمه هدف، کلمات همسا</w:t>
-      </w:r>
-      <w:r>
-        <w:rPr>
-          <w:rFonts w:hint="cs"/>
-          <w:rtl/>
-          <w:lang w:bidi="fa-IR"/>
-        </w:rPr>
-        <w:t>یه</w:t>
-      </w:r>
-      <w:r>
-        <w:rPr>
-          <w:rtl/>
-          <w:lang w:bidi="fa-IR"/>
-        </w:rPr>
-        <w:t xml:space="preserve"> را با </w:t>
-      </w:r>
-      <w:r>
-        <w:rPr>
-          <w:rFonts w:hint="cs"/>
-          <w:rtl/>
-          <w:lang w:bidi="fa-IR"/>
-        </w:rPr>
-        <w:t>یک</w:t>
-      </w:r>
-      <w:r>
-        <w:rPr>
-          <w:rtl/>
-          <w:lang w:bidi="fa-IR"/>
-        </w:rPr>
-        <w:t xml:space="preserve"> کلمه خاص پ</w:t>
-      </w:r>
-      <w:r>
-        <w:rPr>
-          <w:rFonts w:hint="cs"/>
-          <w:rtl/>
-          <w:lang w:bidi="fa-IR"/>
-        </w:rPr>
-        <w:t>یش</w:t>
-      </w:r>
-      <w:r>
-        <w:rPr>
-          <w:rtl/>
-          <w:lang w:bidi="fa-IR"/>
-        </w:rPr>
-        <w:t xml:space="preserve"> ب</w:t>
-      </w:r>
-      <w:r>
-        <w:rPr>
-          <w:rFonts w:hint="cs"/>
-          <w:rtl/>
-          <w:lang w:bidi="fa-IR"/>
-        </w:rPr>
-        <w:t>ینی</w:t>
-      </w:r>
-      <w:r>
-        <w:rPr>
-          <w:rtl/>
-          <w:lang w:bidi="fa-IR"/>
-        </w:rPr>
-        <w:t xml:space="preserve"> م</w:t>
-      </w:r>
-      <w:r>
-        <w:rPr>
-          <w:rFonts w:hint="cs"/>
-          <w:rtl/>
-          <w:lang w:bidi="fa-IR"/>
-        </w:rPr>
-        <w:t>ی</w:t>
-      </w:r>
-      <w:r>
-        <w:rPr>
-          <w:rFonts w:hint="cs"/>
-          <w:rtl/>
-          <w:lang w:bidi="fa-IR"/>
-        </w:rPr>
-        <w:t>‌</w:t>
-      </w:r>
-      <w:r>
-        <w:rPr>
-          <w:rtl/>
-          <w:lang w:bidi="fa-IR"/>
-        </w:rPr>
-        <w:t>کند</w:t>
-      </w:r>
-      <w:r>
-        <w:rPr>
-          <w:rFonts w:hint="cs"/>
-          <w:rtl/>
-          <w:lang w:bidi="fa-IR"/>
-        </w:rPr>
-        <w:t xml:space="preserve">. </w:t>
-      </w:r>
-      <w:r>
-        <w:rPr>
-          <w:rFonts w:hint="cs"/>
-          <w:rtl/>
-          <w:lang w:bidi="fa-IR"/>
-        </w:rPr>
-        <w:t>این</w:t>
-      </w:r>
-      <w:r>
-        <w:rPr>
-          <w:rtl/>
-          <w:lang w:bidi="fa-IR"/>
-        </w:rPr>
-        <w:t xml:space="preserve"> روش به طور کل</w:t>
-      </w:r>
-      <w:r>
-        <w:rPr>
-          <w:rFonts w:hint="cs"/>
-          <w:rtl/>
-          <w:lang w:bidi="fa-IR"/>
-        </w:rPr>
-        <w:t>ی</w:t>
-      </w:r>
-      <w:r>
-        <w:rPr>
-          <w:rtl/>
-          <w:lang w:bidi="fa-IR"/>
-        </w:rPr>
         <w:t xml:space="preserve"> موثرتر در نظر گرفته م</w:t>
       </w:r>
       <w:r>
@@ -5024,15 +4939,7 @@
           <w:rtl/>
           <w:lang w:bidi="fa-IR"/>
         </w:rPr>
-        <w:t>ی</w:t>
-      </w:r>
-      <w:r>
-        <w:rPr>
-          <w:rFonts w:hint="cs"/>
-          <w:rtl/>
-          <w:lang w:bidi="fa-IR"/>
-        </w:rPr>
-        <w:t>‌</w:t>
+        <w:t>ی‌</w:t>
       </w:r>
       <w:r>
         <w:rPr>
@@ -5234,22 +5141,145 @@
           <w:rtl/>
           <w:lang w:bidi="fa-IR"/>
         </w:rPr>
+        <w:t>ینی‌</w:t>
+      </w:r>
+      <w:r>
+        <w:rPr>
+          <w:rtl/>
+          <w:lang w:bidi="fa-IR"/>
+        </w:rPr>
+        <w:t>ها استفاده م</w:t>
+      </w:r>
+      <w:r>
+        <w:rPr>
+          <w:rFonts w:hint="cs"/>
+          <w:rtl/>
+          <w:lang w:bidi="fa-IR"/>
+        </w:rPr>
+        <w:t>ی‌</w:t>
+      </w:r>
+      <w:r>
+        <w:rPr>
+          <w:rtl/>
+          <w:lang w:bidi="fa-IR"/>
+        </w:rPr>
+        <w:t>کنند. با آموزش بر رو</w:t>
+      </w:r>
+      <w:r>
+        <w:rPr>
+          <w:rFonts w:hint="cs"/>
+          <w:rtl/>
+          <w:lang w:bidi="fa-IR"/>
+        </w:rPr>
+        <w:t>ی</w:t>
+      </w:r>
+      <w:r>
+        <w:rPr>
+          <w:rtl/>
+          <w:lang w:bidi="fa-IR"/>
+        </w:rPr>
+        <w:t xml:space="preserve"> </w:t>
+      </w:r>
+      <w:r>
+        <w:rPr>
+          <w:rFonts w:hint="cs"/>
+          <w:rtl/>
+          <w:lang w:bidi="fa-IR"/>
+        </w:rPr>
+        <w:t>یک</w:t>
+      </w:r>
+      <w:r>
+        <w:rPr>
+          <w:rtl/>
+          <w:lang w:bidi="fa-IR"/>
+        </w:rPr>
+        <w:t xml:space="preserve"> </w:t>
+      </w:r>
+      <w:r>
+        <w:rPr>
+          <w:lang w:bidi="fa-IR"/>
+        </w:rPr>
+        <w:t>corpus</w:t>
+      </w:r>
+      <w:r>
+        <w:rPr>
+          <w:rtl/>
+          <w:lang w:bidi="fa-IR"/>
+        </w:rPr>
+        <w:t xml:space="preserve"> بزرگ، شبکه </w:t>
+      </w:r>
+      <w:r>
+        <w:rPr>
+          <w:lang w:bidi="fa-IR"/>
+        </w:rPr>
+        <w:t>vector representation</w:t>
+      </w:r>
+      <w:r>
+        <w:rPr>
+          <w:rtl/>
+          <w:lang w:bidi="fa-IR"/>
+        </w:rPr>
+        <w:t xml:space="preserve"> کلمات را برا</w:t>
+      </w:r>
+      <w:r>
+        <w:rPr>
+          <w:rFonts w:hint="cs"/>
+          <w:rtl/>
+          <w:lang w:bidi="fa-IR"/>
+        </w:rPr>
+        <w:t>ی</w:t>
+      </w:r>
+      <w:r>
+        <w:rPr>
+          <w:rtl/>
+          <w:lang w:bidi="fa-IR"/>
+        </w:rPr>
+        <w:t xml:space="preserve"> پ</w:t>
+      </w:r>
+      <w:r>
+        <w:rPr>
+          <w:rFonts w:hint="cs"/>
+          <w:rtl/>
+          <w:lang w:bidi="fa-IR"/>
+        </w:rPr>
+        <w:t>یش</w:t>
+      </w:r>
+      <w:r>
+        <w:rPr>
+          <w:rtl/>
+          <w:lang w:bidi="fa-IR"/>
+        </w:rPr>
+        <w:t xml:space="preserve"> ب</w:t>
+      </w:r>
+      <w:r>
+        <w:rPr>
+          <w:rFonts w:hint="cs"/>
+          <w:rtl/>
+          <w:lang w:bidi="fa-IR"/>
+        </w:rPr>
         <w:t>ینی</w:t>
       </w:r>
       <w:r>
         <w:rPr>
-          <w:rFonts w:hint="cs"/>
-          <w:rtl/>
-          <w:lang w:bidi="fa-IR"/>
-        </w:rPr>
-        <w:t>‌</w:t>
-      </w:r>
-      <w:r>
-        <w:rPr>
-          <w:rtl/>
-          <w:lang w:bidi="fa-IR"/>
-        </w:rPr>
-        <w:t>ها استفاده م</w:t>
+          <w:rtl/>
+          <w:lang w:bidi="fa-IR"/>
+        </w:rPr>
+        <w:t xml:space="preserve"> بهتر زم</w:t>
+      </w:r>
+      <w:r>
+        <w:rPr>
+          <w:rFonts w:hint="cs"/>
+          <w:rtl/>
+          <w:lang w:bidi="fa-IR"/>
+        </w:rPr>
+        <w:t>ینه‌</w:t>
+      </w:r>
+      <w:r>
+        <w:rPr>
+          <w:rtl/>
+          <w:lang w:bidi="fa-IR"/>
+        </w:rPr>
+        <w:t>ها</w:t>
       </w:r>
       <w:r>
         <w:rPr>
@@ -5261,18 +5291,25 @@
       </w:r>
       <w:r>
         <w:rPr>
-          <w:rFonts w:hint="cs"/>
-          <w:rtl/>
-          <w:lang w:bidi="fa-IR"/>
-        </w:rPr>
-        <w:t>‌</w:t>
-      </w:r>
-      <w:r>
-        <w:rPr>
-          <w:rtl/>
-          <w:lang w:bidi="fa-IR"/>
-        </w:rPr>
-        <w:t>کنند. با آموزش بر رو</w:t>
+          <w:rtl/>
+          <w:lang w:bidi="fa-IR"/>
+        </w:rPr>
+        <w:t xml:space="preserve"> اطراف اصلاح م</w:t>
+      </w:r>
+      <w:r>
+        <w:rPr>
+          <w:rFonts w:hint="cs"/>
+          <w:rtl/>
+          <w:lang w:bidi="fa-IR"/>
+        </w:rPr>
+        <w:t>ی‌</w:t>
+      </w:r>
+      <w:r>
+        <w:rPr>
+          <w:rtl/>
+          <w:lang w:bidi="fa-IR"/>
+        </w:rPr>
+        <w:t>کند. کلمات</w:t>
       </w:r>
       <w:r>
         <w:rPr>
@@ -5287,48 +5324,22 @@
           <w:rtl/>
           <w:lang w:bidi="fa-IR"/>
         </w:rPr>
-        <w:t xml:space="preserve"> </w:t>
-      </w:r>
-      <w:r>
-        <w:rPr>
-          <w:rFonts w:hint="cs"/>
-          <w:rtl/>
-          <w:lang w:bidi="fa-IR"/>
-        </w:rPr>
-        <w:t>یک</w:t>
-      </w:r>
-      <w:r>
-        <w:rPr>
-          <w:rtl/>
-          <w:lang w:bidi="fa-IR"/>
-        </w:rPr>
-        <w:t xml:space="preserve"> </w:t>
-      </w:r>
-      <w:r>
-        <w:rPr>
-          <w:lang w:bidi="fa-IR"/>
-        </w:rPr>
-        <w:t>corpus</w:t>
-      </w:r>
-      <w:r>
-        <w:rPr>
-          <w:rtl/>
-          <w:lang w:bidi="fa-IR"/>
-        </w:rPr>
-        <w:t xml:space="preserve"> بزرگ، شبکه </w:t>
-      </w:r>
-      <w:r>
-        <w:rPr>
-          <w:lang w:bidi="fa-IR"/>
-        </w:rPr>
-        <w:t>vector representation</w:t>
-      </w:r>
-      <w:r>
-        <w:rPr>
-          <w:rtl/>
-          <w:lang w:bidi="fa-IR"/>
-        </w:rPr>
-        <w:t xml:space="preserve"> کلمات را برا</w:t>
+        <w:t xml:space="preserve"> با زم</w:t>
+      </w:r>
+      <w:r>
+        <w:rPr>
+          <w:rFonts w:hint="cs"/>
+          <w:rtl/>
+          <w:lang w:bidi="fa-IR"/>
+        </w:rPr>
+        <w:t>ینه‌</w:t>
+      </w:r>
+      <w:r>
+        <w:rPr>
+          <w:rtl/>
+          <w:lang w:bidi="fa-IR"/>
+        </w:rPr>
+        <w:t>ها</w:t>
       </w:r>
       <w:r>
         <w:rPr>
@@ -5343,60 +5354,22 @@
           <w:rtl/>
           <w:lang w:bidi="fa-IR"/>
         </w:rPr>
-        <w:t xml:space="preserve"> پ</w:t>
-      </w:r>
-      <w:r>
-        <w:rPr>
-          <w:rFonts w:hint="cs"/>
-          <w:rtl/>
-          <w:lang w:bidi="fa-IR"/>
-        </w:rPr>
-        <w:t>یش</w:t>
-      </w:r>
-      <w:r>
-        <w:rPr>
-          <w:rtl/>
-          <w:lang w:bidi="fa-IR"/>
-        </w:rPr>
-        <w:t xml:space="preserve"> ب</w:t>
-      </w:r>
-      <w:r>
-        <w:rPr>
-          <w:rFonts w:hint="cs"/>
-          <w:rtl/>
-          <w:lang w:bidi="fa-IR"/>
-        </w:rPr>
-        <w:t>ینی</w:t>
-      </w:r>
-      <w:r>
-        <w:rPr>
-          <w:rtl/>
-          <w:lang w:bidi="fa-IR"/>
-        </w:rPr>
-        <w:t xml:space="preserve"> بهتر زم</w:t>
-      </w:r>
-      <w:r>
-        <w:rPr>
-          <w:rFonts w:hint="cs"/>
-          <w:rtl/>
-          <w:lang w:bidi="fa-IR"/>
-        </w:rPr>
-        <w:t>ینه</w:t>
-      </w:r>
-      <w:r>
-        <w:rPr>
-          <w:rFonts w:hint="cs"/>
-          <w:rtl/>
-          <w:lang w:bidi="fa-IR"/>
-        </w:rPr>
-        <w:t>‌</w:t>
-      </w:r>
-      <w:r>
-        <w:rPr>
-          <w:rtl/>
-          <w:lang w:bidi="fa-IR"/>
-        </w:rPr>
-        <w:t>ها</w:t>
+        <w:t xml:space="preserve"> مشابه در نها</w:t>
+      </w:r>
+      <w:r>
+        <w:rPr>
+          <w:rFonts w:hint="cs"/>
+          <w:rtl/>
+          <w:lang w:bidi="fa-IR"/>
+        </w:rPr>
+        <w:t>یت</w:t>
+      </w:r>
+      <w:r>
+        <w:rPr>
+          <w:rtl/>
+          <w:lang w:bidi="fa-IR"/>
+        </w:rPr>
+        <w:t xml:space="preserve"> دارا</w:t>
       </w:r>
       <w:r>
         <w:rPr>
@@ -5411,112 +5384,6 @@
           <w:rtl/>
           <w:lang w:bidi="fa-IR"/>
         </w:rPr>
-        <w:t xml:space="preserve"> اطراف اصلاح م</w:t>
-      </w:r>
-      <w:r>
-        <w:rPr>
-          <w:rFonts w:hint="cs"/>
-          <w:rtl/>
-          <w:lang w:bidi="fa-IR"/>
-        </w:rPr>
-        <w:t>ی</w:t>
-      </w:r>
-      <w:r>
-        <w:rPr>
-          <w:rFonts w:hint="cs"/>
-          <w:rtl/>
-          <w:lang w:bidi="fa-IR"/>
-        </w:rPr>
-        <w:t>‌</w:t>
-      </w:r>
-      <w:r>
-        <w:rPr>
-          <w:rtl/>
-          <w:lang w:bidi="fa-IR"/>
-        </w:rPr>
-        <w:t>کند. کلمات</w:t>
-      </w:r>
-      <w:r>
-        <w:rPr>
-          <w:rFonts w:hint="cs"/>
-          <w:rtl/>
-          <w:lang w:bidi="fa-IR"/>
-        </w:rPr>
-        <w:t>ی</w:t>
-      </w:r>
-      <w:r>
-        <w:rPr>
-          <w:rtl/>
-          <w:lang w:bidi="fa-IR"/>
-        </w:rPr>
-        <w:t xml:space="preserve"> با زم</w:t>
-      </w:r>
-      <w:r>
-        <w:rPr>
-          <w:rFonts w:hint="cs"/>
-          <w:rtl/>
-          <w:lang w:bidi="fa-IR"/>
-        </w:rPr>
-        <w:t>ینه</w:t>
-      </w:r>
-      <w:r>
-        <w:rPr>
-          <w:rFonts w:hint="cs"/>
-          <w:rtl/>
-          <w:lang w:bidi="fa-IR"/>
-        </w:rPr>
-        <w:t>‌</w:t>
-      </w:r>
-      <w:r>
-        <w:rPr>
-          <w:rtl/>
-          <w:lang w:bidi="fa-IR"/>
-        </w:rPr>
-        <w:t>ها</w:t>
-      </w:r>
-      <w:r>
-        <w:rPr>
-          <w:rFonts w:hint="cs"/>
-          <w:rtl/>
-          <w:lang w:bidi="fa-IR"/>
-        </w:rPr>
-        <w:t>ی</w:t>
-      </w:r>
-      <w:r>
-        <w:rPr>
-          <w:rtl/>
-          <w:lang w:bidi="fa-IR"/>
-        </w:rPr>
-        <w:t xml:space="preserve"> مشابه در نها</w:t>
-      </w:r>
-      <w:r>
-        <w:rPr>
-          <w:rFonts w:hint="cs"/>
-          <w:rtl/>
-          <w:lang w:bidi="fa-IR"/>
-        </w:rPr>
-        <w:t>یت</w:t>
-      </w:r>
-      <w:r>
-        <w:rPr>
-          <w:rtl/>
-          <w:lang w:bidi="fa-IR"/>
-        </w:rPr>
-        <w:t xml:space="preserve"> دارا</w:t>
-      </w:r>
-      <w:r>
-        <w:rPr>
-          <w:rFonts w:hint="cs"/>
-          <w:rtl/>
-          <w:lang w:bidi="fa-IR"/>
-        </w:rPr>
-        <w:t>ی</w:t>
-      </w:r>
-      <w:r>
-        <w:rPr>
-          <w:rtl/>
-          <w:lang w:bidi="fa-IR"/>
-        </w:rPr>
         <w:t xml:space="preserve"> نما</w:t>
       </w:r>
       <w:r>
@@ -5525,15 +5392,7 @@
           <w:rtl/>
           <w:lang w:bidi="fa-IR"/>
         </w:rPr>
-        <w:t>یش</w:t>
-      </w:r>
-      <w:r>
-        <w:rPr>
-          <w:rFonts w:hint="cs"/>
-          <w:rtl/>
-          <w:lang w:bidi="fa-IR"/>
-        </w:rPr>
-        <w:t>‌</w:t>
+        <w:t>یش‌</w:t>
       </w:r>
       <w:r>
         <w:rPr>
@@ -6120,7 +5979,6 @@
         <w:ind w:left="1080"/>
         <w:jc w:val="both"/>
         <w:rPr>
-          <w:rFonts w:hint="cs"/>
           <w:u w:val="single"/>
           <w:rtl/>
           <w:lang w:bidi="fa-IR"/>
@@ -6146,7 +6004,6 @@
         <w:bidi/>
         <w:jc w:val="both"/>
         <w:rPr>
-          <w:rFonts w:hint="cs"/>
           <w:lang w:bidi="fa-IR"/>
         </w:rPr>
       </w:pPr>
@@ -7401,25 +7258,7 @@
             <w:rtl/>
             <w:lang w:bidi="fa-IR"/>
           </w:rPr>
-          <w:t>اين</w:t>
-        </w:r>
-        <w:r>
-          <w:rPr>
-            <w:rStyle w:val="Hyperlink"/>
-            <w:rFonts w:hint="cs"/>
-            <w:rtl/>
-            <w:lang w:bidi="fa-IR"/>
-          </w:rPr>
-          <w:t xml:space="preserve"> </w:t>
-        </w:r>
-        <w:r>
-          <w:rPr>
-            <w:rStyle w:val="Hyperlink"/>
-            <w:rFonts w:hint="cs"/>
-            <w:rtl/>
-            <w:lang w:bidi="fa-IR"/>
-          </w:rPr>
-          <w:t>مقاله</w:t>
+          <w:t>اين مقاله</w:t>
         </w:r>
       </w:hyperlink>
       <w:r>
@@ -7789,15 +7628,7 @@
           <w:rtl/>
           <w:lang w:bidi="fa-IR"/>
         </w:rPr>
-        <w:t xml:space="preserve">: </w:t>
-      </w:r>
-      <w:r>
-        <w:rPr>
-          <w:rFonts w:hint="cs"/>
-          <w:rtl/>
-          <w:lang w:bidi="fa-IR"/>
-        </w:rPr>
-        <w:t>یک</w:t>
+        <w:t>: یک</w:t>
       </w:r>
       <w:r>
         <w:rPr>
@@ -8010,15 +7841,22 @@
         <w:bidi/>
         <w:jc w:val="both"/>
         <w:rPr>
-          <w:rFonts w:hint="cs"/>
-          <w:lang w:bidi="fa-IR"/>
-        </w:rPr>
-      </w:pPr>
-      <w:r>
-        <w:rPr>
-          <w:lang w:bidi="fa-IR"/>
-        </w:rPr>
-        <w:t>Subword Embeddings</w:t>
+          <w:lang w:bidi="fa-IR"/>
+        </w:rPr>
+      </w:pPr>
+      <w:proofErr w:type="spellStart"/>
+      <w:r>
+        <w:rPr>
+          <w:lang w:bidi="fa-IR"/>
+        </w:rPr>
+        <w:t>Subword</w:t>
+      </w:r>
+      <w:proofErr w:type="spellEnd"/>
+      <w:r>
+        <w:rPr>
+          <w:lang w:bidi="fa-IR"/>
+        </w:rPr>
+        <w:t xml:space="preserve"> Embeddings</w:t>
       </w:r>
       <w:r>
         <w:rPr>
@@ -8071,10 +7909,143 @@
           <w:rtl/>
           <w:lang w:bidi="fa-IR"/>
         </w:rPr>
+        <w:t>ی‌</w:t>
+      </w:r>
+      <w:r>
+        <w:rPr>
+          <w:rtl/>
+          <w:lang w:bidi="fa-IR"/>
+        </w:rPr>
+        <w:t>دار کوچکتر مانند پ</w:t>
+      </w:r>
+      <w:r>
+        <w:rPr>
+          <w:rFonts w:hint="cs"/>
+          <w:rtl/>
+          <w:lang w:bidi="fa-IR"/>
+        </w:rPr>
+        <w:t>یشوندها،</w:t>
+      </w:r>
+      <w:r>
+        <w:rPr>
+          <w:rtl/>
+          <w:lang w:bidi="fa-IR"/>
+        </w:rPr>
+        <w:t xml:space="preserve"> پسوندها </w:t>
+      </w:r>
+      <w:r>
+        <w:rPr>
+          <w:rFonts w:hint="cs"/>
+          <w:rtl/>
+          <w:lang w:bidi="fa-IR"/>
+        </w:rPr>
+        <w:t>یا</w:t>
+      </w:r>
+      <w:r>
+        <w:rPr>
+          <w:rtl/>
+          <w:lang w:bidi="fa-IR"/>
+        </w:rPr>
+        <w:t xml:space="preserve"> کاراکترها تقس</w:t>
+      </w:r>
+      <w:r>
+        <w:rPr>
+          <w:rFonts w:hint="cs"/>
+          <w:rtl/>
+          <w:lang w:bidi="fa-IR"/>
+        </w:rPr>
+        <w:t>یم</w:t>
+      </w:r>
+      <w:r>
+        <w:rPr>
+          <w:rtl/>
+          <w:lang w:bidi="fa-IR"/>
+        </w:rPr>
+        <w:t xml:space="preserve"> م</w:t>
+      </w:r>
+      <w:r>
+        <w:rPr>
+          <w:rFonts w:hint="cs"/>
+          <w:rtl/>
+          <w:lang w:bidi="fa-IR"/>
+        </w:rPr>
+        <w:t>ی‌</w:t>
+      </w:r>
+      <w:r>
+        <w:rPr>
+          <w:rtl/>
+          <w:lang w:bidi="fa-IR"/>
+        </w:rPr>
+        <w:t>کند. ا</w:t>
+      </w:r>
+      <w:r>
+        <w:rPr>
+          <w:rFonts w:hint="cs"/>
+          <w:rtl/>
+          <w:lang w:bidi="fa-IR"/>
+        </w:rPr>
+        <w:t>ین</w:t>
+      </w:r>
+      <w:r>
+        <w:rPr>
+          <w:rtl/>
+          <w:lang w:bidi="fa-IR"/>
+        </w:rPr>
+        <w:t xml:space="preserve"> واحدها</w:t>
+      </w:r>
+      <w:r>
+        <w:rPr>
+          <w:rFonts w:hint="cs"/>
+          <w:rtl/>
+          <w:lang w:bidi="fa-IR"/>
+        </w:rPr>
         <w:t>ی</w:t>
       </w:r>
       <w:r>
         <w:rPr>
+          <w:rtl/>
+          <w:lang w:bidi="fa-IR"/>
+        </w:rPr>
+        <w:t xml:space="preserve"> </w:t>
+      </w:r>
+      <w:proofErr w:type="spellStart"/>
+      <w:r>
+        <w:rPr>
+          <w:lang w:bidi="fa-IR"/>
+        </w:rPr>
+        <w:t>subword</w:t>
+      </w:r>
+      <w:proofErr w:type="spellEnd"/>
+      <w:r>
+        <w:rPr>
+          <w:rtl/>
+          <w:lang w:bidi="fa-IR"/>
+        </w:rPr>
+        <w:t xml:space="preserve"> با </w:t>
+      </w:r>
+      <w:r>
+        <w:rPr>
+          <w:lang w:bidi="fa-IR"/>
+        </w:rPr>
+        <w:t>embeddings</w:t>
+      </w:r>
+      <w:r>
+        <w:rPr>
+          <w:rtl/>
+          <w:lang w:bidi="fa-IR"/>
+        </w:rPr>
+        <w:t xml:space="preserve"> آموزش داده م</w:t>
+      </w:r>
+      <w:r>
+        <w:rPr>
+          <w:rFonts w:hint="cs"/>
+          <w:rtl/>
+          <w:lang w:bidi="fa-IR"/>
+        </w:rPr>
+        <w:t>ی</w:t>
+      </w:r>
+      <w:r>
+        <w:rPr>
           <w:rFonts w:hint="cs"/>
           <w:rtl/>
           <w:lang w:bidi="fa-IR"/>
@@ -8086,45 +8057,196 @@
           <w:rtl/>
           <w:lang w:bidi="fa-IR"/>
         </w:rPr>
-        <w:t>دار کوچکتر مانند پ</w:t>
-      </w:r>
-      <w:r>
-        <w:rPr>
-          <w:rFonts w:hint="cs"/>
-          <w:rtl/>
-          <w:lang w:bidi="fa-IR"/>
-        </w:rPr>
-        <w:t>یشوندها،</w:t>
-      </w:r>
-      <w:r>
-        <w:rPr>
-          <w:rtl/>
-          <w:lang w:bidi="fa-IR"/>
-        </w:rPr>
-        <w:t xml:space="preserve"> پسوندها </w:t>
-      </w:r>
-      <w:r>
-        <w:rPr>
-          <w:rFonts w:hint="cs"/>
-          <w:rtl/>
-          <w:lang w:bidi="fa-IR"/>
-        </w:rPr>
-        <w:t>یا</w:t>
-      </w:r>
-      <w:r>
-        <w:rPr>
-          <w:rtl/>
-          <w:lang w:bidi="fa-IR"/>
-        </w:rPr>
-        <w:t xml:space="preserve"> کاراکترها تقس</w:t>
-      </w:r>
-      <w:r>
-        <w:rPr>
-          <w:rFonts w:hint="cs"/>
-          <w:rtl/>
-          <w:lang w:bidi="fa-IR"/>
-        </w:rPr>
-        <w:t>یم</w:t>
+        <w:t xml:space="preserve">شوند و سپس </w:t>
+      </w:r>
+      <w:r>
+        <w:rPr>
+          <w:lang w:bidi="fa-IR"/>
+        </w:rPr>
+        <w:t>embedding</w:t>
+      </w:r>
+      <w:r>
+        <w:rPr>
+          <w:rtl/>
+          <w:lang w:bidi="fa-IR"/>
+        </w:rPr>
+        <w:t xml:space="preserve"> </w:t>
+      </w:r>
+      <w:r>
+        <w:rPr>
+          <w:rFonts w:hint="cs"/>
+          <w:rtl/>
+          <w:lang w:bidi="fa-IR"/>
+        </w:rPr>
+        <w:t>یک</w:t>
+      </w:r>
+      <w:r>
+        <w:rPr>
+          <w:rtl/>
+          <w:lang w:bidi="fa-IR"/>
+        </w:rPr>
+        <w:t xml:space="preserve"> کلمه</w:t>
+      </w:r>
+      <w:r>
+        <w:rPr>
+          <w:lang w:bidi="fa-IR"/>
+        </w:rPr>
+        <w:t xml:space="preserve"> </w:t>
+      </w:r>
+      <w:r>
+        <w:rPr>
+          <w:rFonts w:hint="cs"/>
+          <w:rtl/>
+          <w:lang w:bidi="fa-IR"/>
+        </w:rPr>
+        <w:t>خارج از واژگان</w:t>
+      </w:r>
+      <w:r>
+        <w:rPr>
+          <w:lang w:bidi="fa-IR"/>
+        </w:rPr>
+        <w:t xml:space="preserve"> </w:t>
+      </w:r>
+      <w:r>
+        <w:rPr>
+          <w:rtl/>
+          <w:lang w:bidi="fa-IR"/>
+        </w:rPr>
+        <w:t>با ترک</w:t>
+      </w:r>
+      <w:r>
+        <w:rPr>
+          <w:rFonts w:hint="cs"/>
+          <w:rtl/>
+          <w:lang w:bidi="fa-IR"/>
+        </w:rPr>
+        <w:t>یب</w:t>
+      </w:r>
+      <w:r>
+        <w:rPr>
+          <w:rtl/>
+          <w:lang w:bidi="fa-IR"/>
+        </w:rPr>
+        <w:t xml:space="preserve"> </w:t>
+      </w:r>
+      <w:r>
+        <w:rPr>
+          <w:lang w:bidi="fa-IR"/>
+        </w:rPr>
+        <w:t>embedding</w:t>
+      </w:r>
+      <w:r>
+        <w:rPr>
+          <w:rtl/>
+          <w:lang w:bidi="fa-IR"/>
+        </w:rPr>
+        <w:t>ها</w:t>
+      </w:r>
+      <w:r>
+        <w:rPr>
+          <w:rFonts w:hint="cs"/>
+          <w:rtl/>
+          <w:lang w:bidi="fa-IR"/>
+        </w:rPr>
+        <w:t>ی</w:t>
+      </w:r>
+      <w:r>
+        <w:rPr>
+          <w:rtl/>
+          <w:lang w:bidi="fa-IR"/>
+        </w:rPr>
+        <w:t xml:space="preserve"> </w:t>
+      </w:r>
+      <w:proofErr w:type="spellStart"/>
+      <w:r>
+        <w:rPr>
+          <w:lang w:bidi="fa-IR"/>
+        </w:rPr>
+        <w:t>subword</w:t>
+      </w:r>
+      <w:proofErr w:type="spellEnd"/>
+      <w:r>
+        <w:rPr>
+          <w:rtl/>
+          <w:lang w:bidi="fa-IR"/>
+        </w:rPr>
+        <w:t>ها</w:t>
+      </w:r>
+      <w:r>
+        <w:rPr>
+          <w:rFonts w:hint="cs"/>
+          <w:rtl/>
+          <w:lang w:bidi="fa-IR"/>
+        </w:rPr>
+        <w:t>ی</w:t>
+      </w:r>
+      <w:r>
+        <w:rPr>
+          <w:rtl/>
+          <w:lang w:bidi="fa-IR"/>
+        </w:rPr>
+        <w:t xml:space="preserve"> آن ساخته م</w:t>
+      </w:r>
+      <w:r>
+        <w:rPr>
+          <w:rFonts w:hint="cs"/>
+          <w:rtl/>
+          <w:lang w:bidi="fa-IR"/>
+        </w:rPr>
+        <w:t>ی</w:t>
+      </w:r>
+      <w:r>
+        <w:rPr>
+          <w:rFonts w:hint="cs"/>
+          <w:rtl/>
+          <w:lang w:bidi="fa-IR"/>
+        </w:rPr>
+        <w:t>‌</w:t>
+      </w:r>
+      <w:r>
+        <w:rPr>
+          <w:rtl/>
+          <w:lang w:bidi="fa-IR"/>
+        </w:rPr>
+        <w:t>شود. ا</w:t>
+      </w:r>
+      <w:r>
+        <w:rPr>
+          <w:rFonts w:hint="cs"/>
+          <w:rtl/>
+          <w:lang w:bidi="fa-IR"/>
+        </w:rPr>
+        <w:t>ین</w:t>
+      </w:r>
+      <w:r>
+        <w:rPr>
+          <w:rtl/>
+          <w:lang w:bidi="fa-IR"/>
+        </w:rPr>
+        <w:t xml:space="preserve"> </w:t>
+      </w:r>
+      <w:r>
+        <w:rPr>
+          <w:rFonts w:hint="cs"/>
+          <w:rtl/>
+          <w:lang w:bidi="fa-IR"/>
+        </w:rPr>
+        <w:t xml:space="preserve">كار </w:t>
+      </w:r>
+      <w:r>
+        <w:rPr>
+          <w:rtl/>
+          <w:lang w:bidi="fa-IR"/>
+        </w:rPr>
+        <w:t>به مدل اجا</w:t>
+      </w:r>
+      <w:r>
+        <w:rPr>
+          <w:rFonts w:hint="cs"/>
+          <w:rtl/>
+          <w:lang w:bidi="fa-IR"/>
+        </w:rPr>
+        <w:t>زه</w:t>
       </w:r>
       <w:r>
         <w:rPr>
@@ -8139,45 +8261,22 @@
           <w:rtl/>
           <w:lang w:bidi="fa-IR"/>
         </w:rPr>
-        <w:t>ی</w:t>
-      </w:r>
-      <w:r>
-        <w:rPr>
-          <w:rFonts w:hint="cs"/>
-          <w:rtl/>
-          <w:lang w:bidi="fa-IR"/>
-        </w:rPr>
-        <w:t>‌</w:t>
-      </w:r>
-      <w:r>
-        <w:rPr>
-          <w:rtl/>
-          <w:lang w:bidi="fa-IR"/>
-        </w:rPr>
-        <w:t>کند. ا</w:t>
-      </w:r>
-      <w:r>
-        <w:rPr>
-          <w:rFonts w:hint="cs"/>
-          <w:rtl/>
-          <w:lang w:bidi="fa-IR"/>
-        </w:rPr>
-        <w:t>ین</w:t>
-      </w:r>
-      <w:r>
-        <w:rPr>
-          <w:rtl/>
-          <w:lang w:bidi="fa-IR"/>
-        </w:rPr>
-        <w:t xml:space="preserve"> واحدها</w:t>
-      </w:r>
-      <w:r>
-        <w:rPr>
-          <w:rFonts w:hint="cs"/>
-          <w:rtl/>
-          <w:lang w:bidi="fa-IR"/>
-        </w:rPr>
-        <w:t>ی</w:t>
+        <w:t>ی‌دهد</w:t>
+      </w:r>
+      <w:r>
+        <w:rPr>
+          <w:rtl/>
+          <w:lang w:bidi="fa-IR"/>
+        </w:rPr>
+        <w:t xml:space="preserve"> تا </w:t>
+      </w:r>
+      <w:r>
+        <w:rPr>
+          <w:rFonts w:hint="cs"/>
+          <w:rtl/>
+          <w:lang w:bidi="fa-IR"/>
+        </w:rPr>
+        <w:t>با</w:t>
       </w:r>
       <w:r>
         <w:rPr>
@@ -8188,291 +8287,20 @@
       </w:r>
       <w:r>
         <w:rPr>
+          <w:rFonts w:hint="cs"/>
+          <w:rtl/>
+          <w:lang w:bidi="fa-IR"/>
+        </w:rPr>
+        <w:t xml:space="preserve">تركيب و اشتراك </w:t>
+      </w:r>
+      <w:proofErr w:type="spellStart"/>
+      <w:r>
+        <w:rPr>
           <w:lang w:bidi="fa-IR"/>
         </w:rPr>
         <w:t>subword</w:t>
       </w:r>
-      <w:r>
-        <w:rPr>
-          <w:rtl/>
-          <w:lang w:bidi="fa-IR"/>
-        </w:rPr>
-        <w:t xml:space="preserve"> با </w:t>
-      </w:r>
-      <w:r>
-        <w:rPr>
-          <w:lang w:bidi="fa-IR"/>
-        </w:rPr>
-        <w:t>embeddings</w:t>
-      </w:r>
-      <w:r>
-        <w:rPr>
-          <w:rtl/>
-          <w:lang w:bidi="fa-IR"/>
-        </w:rPr>
-        <w:t xml:space="preserve"> آموزش داده م</w:t>
-      </w:r>
-      <w:r>
-        <w:rPr>
-          <w:rFonts w:hint="cs"/>
-          <w:rtl/>
-          <w:lang w:bidi="fa-IR"/>
-        </w:rPr>
-        <w:t>ی</w:t>
-      </w:r>
-      <w:r>
-        <w:rPr>
-          <w:rFonts w:hint="cs"/>
-          <w:rtl/>
-          <w:lang w:bidi="fa-IR"/>
-        </w:rPr>
-        <w:t>‌</w:t>
-      </w:r>
-      <w:r>
-        <w:rPr>
-          <w:rtl/>
-          <w:lang w:bidi="fa-IR"/>
-        </w:rPr>
-        <w:t xml:space="preserve">شوند و سپس </w:t>
-      </w:r>
-      <w:r>
-        <w:rPr>
-          <w:lang w:bidi="fa-IR"/>
-        </w:rPr>
-        <w:t>embedding</w:t>
-      </w:r>
-      <w:r>
-        <w:rPr>
-          <w:rtl/>
-          <w:lang w:bidi="fa-IR"/>
-        </w:rPr>
-        <w:t xml:space="preserve"> </w:t>
-      </w:r>
-      <w:r>
-        <w:rPr>
-          <w:rFonts w:hint="cs"/>
-          <w:rtl/>
-          <w:lang w:bidi="fa-IR"/>
-        </w:rPr>
-        <w:t>یک</w:t>
-      </w:r>
-      <w:r>
-        <w:rPr>
-          <w:rtl/>
-          <w:lang w:bidi="fa-IR"/>
-        </w:rPr>
-        <w:t xml:space="preserve"> کلمه</w:t>
-      </w:r>
-      <w:r>
-        <w:rPr>
-          <w:lang w:bidi="fa-IR"/>
-        </w:rPr>
-        <w:t xml:space="preserve"> </w:t>
-      </w:r>
-      <w:r>
-        <w:rPr>
-          <w:rFonts w:hint="cs"/>
-          <w:rtl/>
-          <w:lang w:bidi="fa-IR"/>
-        </w:rPr>
-        <w:t>خارج از واژگان</w:t>
-      </w:r>
-      <w:r>
-        <w:rPr>
-          <w:lang w:bidi="fa-IR"/>
-        </w:rPr>
-        <w:t xml:space="preserve"> </w:t>
-      </w:r>
-      <w:r>
-        <w:rPr>
-          <w:rtl/>
-          <w:lang w:bidi="fa-IR"/>
-        </w:rPr>
-        <w:t>با ترک</w:t>
-      </w:r>
-      <w:r>
-        <w:rPr>
-          <w:rFonts w:hint="cs"/>
-          <w:rtl/>
-          <w:lang w:bidi="fa-IR"/>
-        </w:rPr>
-        <w:t>یب</w:t>
-      </w:r>
-      <w:r>
-        <w:rPr>
-          <w:rtl/>
-          <w:lang w:bidi="fa-IR"/>
-        </w:rPr>
-        <w:t xml:space="preserve"> </w:t>
-      </w:r>
-      <w:r>
-        <w:rPr>
-          <w:lang w:bidi="fa-IR"/>
-        </w:rPr>
-        <w:t>embedding</w:t>
-      </w:r>
-      <w:r>
-        <w:rPr>
-          <w:rtl/>
-          <w:lang w:bidi="fa-IR"/>
-        </w:rPr>
-        <w:t>ها</w:t>
-      </w:r>
-      <w:r>
-        <w:rPr>
-          <w:rFonts w:hint="cs"/>
-          <w:rtl/>
-          <w:lang w:bidi="fa-IR"/>
-        </w:rPr>
-        <w:t>ی</w:t>
-      </w:r>
-      <w:r>
-        <w:rPr>
-          <w:rtl/>
-          <w:lang w:bidi="fa-IR"/>
-        </w:rPr>
-        <w:t xml:space="preserve"> </w:t>
-      </w:r>
-      <w:r>
-        <w:rPr>
-          <w:lang w:bidi="fa-IR"/>
-        </w:rPr>
-        <w:t>subword</w:t>
-      </w:r>
-      <w:r>
-        <w:rPr>
-          <w:rtl/>
-          <w:lang w:bidi="fa-IR"/>
-        </w:rPr>
-        <w:t>ها</w:t>
-      </w:r>
-      <w:r>
-        <w:rPr>
-          <w:rFonts w:hint="cs"/>
-          <w:rtl/>
-          <w:lang w:bidi="fa-IR"/>
-        </w:rPr>
-        <w:t>ی</w:t>
-      </w:r>
-      <w:r>
-        <w:rPr>
-          <w:rtl/>
-          <w:lang w:bidi="fa-IR"/>
-        </w:rPr>
-        <w:t xml:space="preserve"> آن ساخته م</w:t>
-      </w:r>
-      <w:r>
-        <w:rPr>
-          <w:rFonts w:hint="cs"/>
-          <w:rtl/>
-          <w:lang w:bidi="fa-IR"/>
-        </w:rPr>
-        <w:t>ی</w:t>
-      </w:r>
-      <w:r>
-        <w:rPr>
-          <w:rFonts w:hint="cs"/>
-          <w:rtl/>
-          <w:lang w:bidi="fa-IR"/>
-        </w:rPr>
-        <w:t>‌</w:t>
-      </w:r>
-      <w:r>
-        <w:rPr>
-          <w:rtl/>
-          <w:lang w:bidi="fa-IR"/>
-        </w:rPr>
-        <w:t>شود. ا</w:t>
-      </w:r>
-      <w:r>
-        <w:rPr>
-          <w:rFonts w:hint="cs"/>
-          <w:rtl/>
-          <w:lang w:bidi="fa-IR"/>
-        </w:rPr>
-        <w:t>ین</w:t>
-      </w:r>
-      <w:r>
-        <w:rPr>
-          <w:rtl/>
-          <w:lang w:bidi="fa-IR"/>
-        </w:rPr>
-        <w:t xml:space="preserve"> </w:t>
-      </w:r>
-      <w:r>
-        <w:rPr>
-          <w:rFonts w:hint="cs"/>
-          <w:rtl/>
-          <w:lang w:bidi="fa-IR"/>
-        </w:rPr>
-        <w:t xml:space="preserve">كار </w:t>
-      </w:r>
-      <w:r>
-        <w:rPr>
-          <w:rtl/>
-          <w:lang w:bidi="fa-IR"/>
-        </w:rPr>
-        <w:t>به مدل اجا</w:t>
-      </w:r>
-      <w:r>
-        <w:rPr>
-          <w:rFonts w:hint="cs"/>
-          <w:rtl/>
-          <w:lang w:bidi="fa-IR"/>
-        </w:rPr>
-        <w:t>زه</w:t>
-      </w:r>
-      <w:r>
-        <w:rPr>
-          <w:rtl/>
-          <w:lang w:bidi="fa-IR"/>
-        </w:rPr>
-        <w:t xml:space="preserve"> م</w:t>
-      </w:r>
-      <w:r>
-        <w:rPr>
-          <w:rFonts w:hint="cs"/>
-          <w:rtl/>
-          <w:lang w:bidi="fa-IR"/>
-        </w:rPr>
-        <w:t>ی‌دهد</w:t>
-      </w:r>
-      <w:r>
-        <w:rPr>
-          <w:rtl/>
-          <w:lang w:bidi="fa-IR"/>
-        </w:rPr>
-        <w:t xml:space="preserve"> تا </w:t>
-      </w:r>
-      <w:r>
-        <w:rPr>
-          <w:rFonts w:hint="cs"/>
-          <w:rtl/>
-          <w:lang w:bidi="fa-IR"/>
-        </w:rPr>
-        <w:t>با</w:t>
-      </w:r>
-      <w:r>
-        <w:rPr>
-          <w:rtl/>
-          <w:lang w:bidi="fa-IR"/>
-        </w:rPr>
-        <w:t xml:space="preserve"> </w:t>
-      </w:r>
-      <w:r>
-        <w:rPr>
-          <w:rFonts w:hint="cs"/>
-          <w:rtl/>
-          <w:lang w:bidi="fa-IR"/>
-        </w:rPr>
-        <w:t xml:space="preserve">تركيب و اشتراك </w:t>
-      </w:r>
-      <w:r>
-        <w:rPr>
-          <w:lang w:bidi="fa-IR"/>
-        </w:rPr>
-        <w:t>subword</w:t>
-      </w:r>
+      <w:proofErr w:type="spellEnd"/>
       <w:r>
         <w:rPr>
           <w:rFonts w:hint="cs"/>
@@ -9354,7 +9182,6 @@
         <w:ind w:left="1080"/>
         <w:jc w:val="both"/>
         <w:rPr>
-          <w:rFonts w:hint="cs"/>
           <w:rtl/>
           <w:lang w:bidi="fa-IR"/>
         </w:rPr>
@@ -9819,16 +9646,7 @@
             <w:rtl/>
             <w:lang w:bidi="fa-IR"/>
           </w:rPr>
-          <w:t>اين لين</w:t>
-        </w:r>
-        <w:r>
-          <w:rPr>
-            <w:rStyle w:val="Hyperlink"/>
-            <w:rFonts w:hint="cs"/>
-            <w:rtl/>
-            <w:lang w:bidi="fa-IR"/>
-          </w:rPr>
-          <w:t>ك</w:t>
+          <w:t>اين لينك</w:t>
         </w:r>
       </w:hyperlink>
       <w:r>
@@ -9997,7 +9815,6 @@
               <w:bidi/>
               <w:jc w:val="center"/>
               <w:rPr>
-                <w:rFonts w:hint="cs"/>
                 <w:rtl/>
                 <w:lang w:bidi="fa-IR"/>
               </w:rPr>
@@ -10020,7 +9837,6 @@
               <w:bidi/>
               <w:jc w:val="center"/>
               <w:rPr>
-                <w:rFonts w:hint="cs"/>
                 <w:rtl/>
                 <w:lang w:bidi="fa-IR"/>
               </w:rPr>
@@ -10043,7 +9859,6 @@
               <w:bidi/>
               <w:jc w:val="center"/>
               <w:rPr>
-                <w:rFonts w:hint="cs"/>
                 <w:rtl/>
                 <w:lang w:bidi="fa-IR"/>
               </w:rPr>
@@ -10066,7 +9881,6 @@
               <w:bidi/>
               <w:jc w:val="center"/>
               <w:rPr>
-                <w:rFonts w:hint="cs"/>
                 <w:rtl/>
                 <w:lang w:bidi="fa-IR"/>
               </w:rPr>
@@ -10089,7 +9903,6 @@
               <w:bidi/>
               <w:jc w:val="center"/>
               <w:rPr>
-                <w:rFonts w:hint="cs"/>
                 <w:rtl/>
                 <w:lang w:bidi="fa-IR"/>
               </w:rPr>
@@ -10112,7 +9925,6 @@
               <w:bidi/>
               <w:jc w:val="center"/>
               <w:rPr>
-                <w:rFonts w:hint="cs"/>
                 <w:rtl/>
                 <w:lang w:bidi="fa-IR"/>
               </w:rPr>
@@ -10135,7 +9947,6 @@
               <w:bidi/>
               <w:jc w:val="center"/>
               <w:rPr>
-                <w:rFonts w:hint="cs"/>
                 <w:rtl/>
                 <w:lang w:bidi="fa-IR"/>
               </w:rPr>
@@ -10158,7 +9969,6 @@
               <w:bidi/>
               <w:jc w:val="center"/>
               <w:rPr>
-                <w:rFonts w:hint="cs"/>
                 <w:rtl/>
                 <w:lang w:bidi="fa-IR"/>
               </w:rPr>
@@ -10207,7 +10017,6 @@
               <w:bidi/>
               <w:jc w:val="center"/>
               <w:rPr>
-                <w:rFonts w:hint="cs"/>
                 <w:rtl/>
                 <w:lang w:bidi="fa-IR"/>
               </w:rPr>
@@ -10230,7 +10039,6 @@
               <w:bidi/>
               <w:jc w:val="center"/>
               <w:rPr>
-                <w:rFonts w:hint="cs"/>
                 <w:rtl/>
                 <w:lang w:bidi="fa-IR"/>
               </w:rPr>
@@ -10253,7 +10061,116 @@
               <w:bidi/>
               <w:jc w:val="center"/>
               <w:rPr>
-                <w:rFonts w:hint="cs"/>
+                <w:rtl/>
+                <w:lang w:bidi="fa-IR"/>
+              </w:rPr>
+            </w:pPr>
+            <w:r>
+              <w:rPr>
+                <w:lang w:bidi="fa-IR"/>
+              </w:rPr>
+              <w:t>1</w:t>
+            </w:r>
+          </w:p>
+        </w:tc>
+        <w:tc>
+          <w:tcPr>
+            <w:tcW w:w="1092" w:type="dxa"/>
+            <w:vAlign w:val="center"/>
+          </w:tcPr>
+          <w:p>
+            <w:pPr>
+              <w:bidi/>
+              <w:jc w:val="center"/>
+              <w:rPr>
+                <w:rtl/>
+                <w:lang w:bidi="fa-IR"/>
+              </w:rPr>
+            </w:pPr>
+            <w:r>
+              <w:rPr>
+                <w:lang w:bidi="fa-IR"/>
+              </w:rPr>
+              <w:t>1</w:t>
+            </w:r>
+          </w:p>
+        </w:tc>
+        <w:tc>
+          <w:tcPr>
+            <w:tcW w:w="1092" w:type="dxa"/>
+            <w:vAlign w:val="center"/>
+          </w:tcPr>
+          <w:p>
+            <w:pPr>
+              <w:bidi/>
+              <w:jc w:val="center"/>
+              <w:rPr>
+                <w:rtl/>
+                <w:lang w:bidi="fa-IR"/>
+              </w:rPr>
+            </w:pPr>
+            <w:r>
+              <w:rPr>
+                <w:lang w:bidi="fa-IR"/>
+              </w:rPr>
+              <w:t>1</w:t>
+            </w:r>
+          </w:p>
+        </w:tc>
+        <w:tc>
+          <w:tcPr>
+            <w:tcW w:w="1092" w:type="dxa"/>
+            <w:vAlign w:val="center"/>
+          </w:tcPr>
+          <w:p>
+            <w:pPr>
+              <w:bidi/>
+              <w:jc w:val="center"/>
+              <w:rPr>
+                <w:rtl/>
+                <w:lang w:bidi="fa-IR"/>
+              </w:rPr>
+            </w:pPr>
+            <w:r>
+              <w:rPr>
+                <w:lang w:bidi="fa-IR"/>
+              </w:rPr>
+              <w:t>1</w:t>
+            </w:r>
+          </w:p>
+        </w:tc>
+        <w:tc>
+          <w:tcPr>
+            <w:tcW w:w="1092" w:type="dxa"/>
+            <w:vAlign w:val="center"/>
+          </w:tcPr>
+          <w:p>
+            <w:pPr>
+              <w:bidi/>
+              <w:jc w:val="center"/>
+              <w:rPr>
+                <w:rtl/>
+                <w:lang w:bidi="fa-IR"/>
+              </w:rPr>
+            </w:pPr>
+            <w:r>
+              <w:rPr>
+                <w:lang w:bidi="fa-IR"/>
+              </w:rPr>
+              <w:t>2</w:t>
+            </w:r>
+          </w:p>
+        </w:tc>
+        <w:tc>
+          <w:tcPr>
+            <w:tcW w:w="1092" w:type="dxa"/>
+            <w:vAlign w:val="center"/>
+          </w:tcPr>
+          <w:p>
+            <w:pPr>
+              <w:bidi/>
+              <w:jc w:val="center"/>
+              <w:rPr>
                 <w:rtl/>
                 <w:lang w:bidi="fa-IR"/>
               </w:rPr>
@@ -10276,122 +10193,6 @@
               <w:bidi/>
               <w:jc w:val="center"/>
               <w:rPr>
-                <w:rFonts w:hint="cs"/>
-                <w:rtl/>
-                <w:lang w:bidi="fa-IR"/>
-              </w:rPr>
-            </w:pPr>
-            <w:r>
-              <w:rPr>
-                <w:lang w:bidi="fa-IR"/>
-              </w:rPr>
-              <w:t>1</w:t>
-            </w:r>
-          </w:p>
-        </w:tc>
-        <w:tc>
-          <w:tcPr>
-            <w:tcW w:w="1092" w:type="dxa"/>
-            <w:vAlign w:val="center"/>
-          </w:tcPr>
-          <w:p>
-            <w:pPr>
-              <w:bidi/>
-              <w:jc w:val="center"/>
-              <w:rPr>
-                <w:rFonts w:hint="cs"/>
-                <w:rtl/>
-                <w:lang w:bidi="fa-IR"/>
-              </w:rPr>
-            </w:pPr>
-            <w:r>
-              <w:rPr>
-                <w:lang w:bidi="fa-IR"/>
-              </w:rPr>
-              <w:t>0</w:t>
-            </w:r>
-          </w:p>
-        </w:tc>
-        <w:tc>
-          <w:tcPr>
-            <w:tcW w:w="1092" w:type="dxa"/>
-            <w:vAlign w:val="center"/>
-          </w:tcPr>
-          <w:p>
-            <w:pPr>
-              <w:bidi/>
-              <w:jc w:val="center"/>
-              <w:rPr>
-                <w:rFonts w:hint="cs"/>
-                <w:rtl/>
-                <w:lang w:bidi="fa-IR"/>
-              </w:rPr>
-            </w:pPr>
-            <w:r>
-              <w:rPr>
-                <w:lang w:bidi="fa-IR"/>
-              </w:rPr>
-              <w:t>0</w:t>
-            </w:r>
-          </w:p>
-        </w:tc>
-        <w:tc>
-          <w:tcPr>
-            <w:tcW w:w="1092" w:type="dxa"/>
-            <w:vAlign w:val="center"/>
-          </w:tcPr>
-          <w:p>
-            <w:pPr>
-              <w:bidi/>
-              <w:jc w:val="center"/>
-              <w:rPr>
-                <w:rFonts w:hint="cs"/>
-                <w:rtl/>
-                <w:lang w:bidi="fa-IR"/>
-              </w:rPr>
-            </w:pPr>
-            <w:r>
-              <w:rPr>
-                <w:lang w:bidi="fa-IR"/>
-              </w:rPr>
-              <w:t>2</w:t>
-            </w:r>
-          </w:p>
-        </w:tc>
-        <w:tc>
-          <w:tcPr>
-            <w:tcW w:w="1092" w:type="dxa"/>
-            <w:vAlign w:val="center"/>
-          </w:tcPr>
-          <w:p>
-            <w:pPr>
-              <w:bidi/>
-              <w:jc w:val="center"/>
-              <w:rPr>
-                <w:rFonts w:hint="cs"/>
-                <w:rtl/>
-                <w:lang w:bidi="fa-IR"/>
-              </w:rPr>
-            </w:pPr>
-            <w:r>
-              <w:rPr>
-                <w:lang w:bidi="fa-IR"/>
-              </w:rPr>
-              <w:t>0</w:t>
-            </w:r>
-          </w:p>
-        </w:tc>
-        <w:tc>
-          <w:tcPr>
-            <w:tcW w:w="1092" w:type="dxa"/>
-            <w:vAlign w:val="center"/>
-          </w:tcPr>
-          <w:p>
-            <w:pPr>
-              <w:bidi/>
-              <w:jc w:val="center"/>
-              <w:rPr>
-                <w:rFonts w:hint="cs"/>
                 <w:rtl/>
                 <w:lang w:bidi="fa-IR"/>
               </w:rPr>
@@ -10419,14 +10220,12 @@
               <w:bidi/>
               <w:jc w:val="center"/>
               <w:rPr>
-                <w:rFonts w:hint="cs"/>
                 <w:rtl/>
                 <w:lang w:bidi="fa-IR"/>
               </w:rPr>
             </w:pPr>
             <w:r>
               <w:rPr>
-                <w:color w:val="FF0000"/>
                 <w:lang w:bidi="fa-IR"/>
               </w:rPr>
               <w:t>0</w:t>
@@ -10443,7 +10242,117 @@
               <w:bidi/>
               <w:jc w:val="center"/>
               <w:rPr>
-                <w:rFonts w:hint="cs"/>
+                <w:rtl/>
+                <w:lang w:bidi="fa-IR"/>
+              </w:rPr>
+            </w:pPr>
+            <w:r>
+              <w:rPr>
+                <w:lang w:bidi="fa-IR"/>
+              </w:rPr>
+              <w:t>1</w:t>
+            </w:r>
+          </w:p>
+        </w:tc>
+        <w:tc>
+          <w:tcPr>
+            <w:tcW w:w="1092" w:type="dxa"/>
+            <w:vAlign w:val="center"/>
+          </w:tcPr>
+          <w:p>
+            <w:pPr>
+              <w:bidi/>
+              <w:jc w:val="center"/>
+              <w:rPr>
+                <w:rtl/>
+                <w:lang w:bidi="fa-IR"/>
+              </w:rPr>
+            </w:pPr>
+            <w:r>
+              <w:rPr>
+                <w:lang w:bidi="fa-IR"/>
+              </w:rPr>
+              <w:t>1</w:t>
+            </w:r>
+          </w:p>
+        </w:tc>
+        <w:tc>
+          <w:tcPr>
+            <w:tcW w:w="1092" w:type="dxa"/>
+            <w:vAlign w:val="center"/>
+          </w:tcPr>
+          <w:p>
+            <w:pPr>
+              <w:bidi/>
+              <w:jc w:val="center"/>
+              <w:rPr>
+                <w:color w:val="FF0000"/>
+                <w:rtl/>
+                <w:lang w:bidi="fa-IR"/>
+              </w:rPr>
+            </w:pPr>
+            <w:r>
+              <w:rPr>
+                <w:lang w:bidi="fa-IR"/>
+              </w:rPr>
+              <w:t>1</w:t>
+            </w:r>
+          </w:p>
+        </w:tc>
+        <w:tc>
+          <w:tcPr>
+            <w:tcW w:w="1092" w:type="dxa"/>
+            <w:vAlign w:val="center"/>
+          </w:tcPr>
+          <w:p>
+            <w:pPr>
+              <w:bidi/>
+              <w:jc w:val="center"/>
+              <w:rPr>
+                <w:rtl/>
+                <w:lang w:bidi="fa-IR"/>
+              </w:rPr>
+            </w:pPr>
+            <w:r>
+              <w:rPr>
+                <w:lang w:bidi="fa-IR"/>
+              </w:rPr>
+              <w:t>1</w:t>
+            </w:r>
+          </w:p>
+        </w:tc>
+        <w:tc>
+          <w:tcPr>
+            <w:tcW w:w="1092" w:type="dxa"/>
+            <w:vAlign w:val="center"/>
+          </w:tcPr>
+          <w:p>
+            <w:pPr>
+              <w:bidi/>
+              <w:jc w:val="center"/>
+              <w:rPr>
+                <w:rtl/>
+                <w:lang w:bidi="fa-IR"/>
+              </w:rPr>
+            </w:pPr>
+            <w:r>
+              <w:rPr>
+                <w:lang w:bidi="fa-IR"/>
+              </w:rPr>
+              <w:t>1</w:t>
+            </w:r>
+          </w:p>
+        </w:tc>
+        <w:tc>
+          <w:tcPr>
+            <w:tcW w:w="1092" w:type="dxa"/>
+            <w:vAlign w:val="center"/>
+          </w:tcPr>
+          <w:p>
+            <w:pPr>
+              <w:bidi/>
+              <w:jc w:val="center"/>
+              <w:rPr>
                 <w:rtl/>
                 <w:lang w:bidi="fa-IR"/>
               </w:rPr>
@@ -10466,124 +10375,6 @@
               <w:bidi/>
               <w:jc w:val="center"/>
               <w:rPr>
-                <w:rFonts w:hint="cs"/>
-                <w:rtl/>
-                <w:lang w:bidi="fa-IR"/>
-              </w:rPr>
-            </w:pPr>
-            <w:r>
-              <w:rPr>
-                <w:lang w:bidi="fa-IR"/>
-              </w:rPr>
-              <w:t>1</w:t>
-            </w:r>
-          </w:p>
-        </w:tc>
-        <w:tc>
-          <w:tcPr>
-            <w:tcW w:w="1092" w:type="dxa"/>
-            <w:vAlign w:val="center"/>
-          </w:tcPr>
-          <w:p>
-            <w:pPr>
-              <w:bidi/>
-              <w:jc w:val="center"/>
-              <w:rPr>
-                <w:rFonts w:hint="cs"/>
-                <w:color w:val="FF0000"/>
-                <w:rtl/>
-                <w:lang w:bidi="fa-IR"/>
-              </w:rPr>
-            </w:pPr>
-            <w:r>
-              <w:rPr>
-                <w:color w:val="FF0000"/>
-                <w:lang w:bidi="fa-IR"/>
-              </w:rPr>
-              <w:t>0</w:t>
-            </w:r>
-          </w:p>
-        </w:tc>
-        <w:tc>
-          <w:tcPr>
-            <w:tcW w:w="1092" w:type="dxa"/>
-            <w:vAlign w:val="center"/>
-          </w:tcPr>
-          <w:p>
-            <w:pPr>
-              <w:bidi/>
-              <w:jc w:val="center"/>
-              <w:rPr>
-                <w:rFonts w:hint="cs"/>
-                <w:rtl/>
-                <w:lang w:bidi="fa-IR"/>
-              </w:rPr>
-            </w:pPr>
-            <w:r>
-              <w:rPr>
-                <w:lang w:bidi="fa-IR"/>
-              </w:rPr>
-              <w:t>0</w:t>
-            </w:r>
-          </w:p>
-        </w:tc>
-        <w:tc>
-          <w:tcPr>
-            <w:tcW w:w="1092" w:type="dxa"/>
-            <w:vAlign w:val="center"/>
-          </w:tcPr>
-          <w:p>
-            <w:pPr>
-              <w:bidi/>
-              <w:jc w:val="center"/>
-              <w:rPr>
-                <w:rFonts w:hint="cs"/>
-                <w:rtl/>
-                <w:lang w:bidi="fa-IR"/>
-              </w:rPr>
-            </w:pPr>
-            <w:r>
-              <w:rPr>
-                <w:lang w:bidi="fa-IR"/>
-              </w:rPr>
-              <w:t>1</w:t>
-            </w:r>
-          </w:p>
-        </w:tc>
-        <w:tc>
-          <w:tcPr>
-            <w:tcW w:w="1092" w:type="dxa"/>
-            <w:vAlign w:val="center"/>
-          </w:tcPr>
-          <w:p>
-            <w:pPr>
-              <w:bidi/>
-              <w:jc w:val="center"/>
-              <w:rPr>
-                <w:rFonts w:hint="cs"/>
-                <w:rtl/>
-                <w:lang w:bidi="fa-IR"/>
-              </w:rPr>
-            </w:pPr>
-            <w:r>
-              <w:rPr>
-                <w:lang w:bidi="fa-IR"/>
-              </w:rPr>
-              <w:t>0</w:t>
-            </w:r>
-          </w:p>
-        </w:tc>
-        <w:tc>
-          <w:tcPr>
-            <w:tcW w:w="1092" w:type="dxa"/>
-            <w:vAlign w:val="center"/>
-          </w:tcPr>
-          <w:p>
-            <w:pPr>
-              <w:bidi/>
-              <w:jc w:val="center"/>
-              <w:rPr>
-                <w:rFonts w:hint="cs"/>
                 <w:rtl/>
                 <w:lang w:bidi="fa-IR"/>
               </w:rPr>
@@ -10606,7 +10397,6 @@
               <w:bidi/>
               <w:jc w:val="center"/>
               <w:rPr>
-                <w:rFonts w:hint="cs"/>
                 <w:rtl/>
                 <w:lang w:bidi="fa-IR"/>
               </w:rPr>
@@ -10634,7 +10424,6 @@
               <w:bidi/>
               <w:jc w:val="center"/>
               <w:rPr>
-                <w:rFonts w:hint="cs"/>
                 <w:rtl/>
                 <w:lang w:bidi="fa-IR"/>
               </w:rPr>
@@ -10657,7 +10446,6 @@
               <w:bidi/>
               <w:jc w:val="center"/>
               <w:rPr>
-                <w:rFonts w:hint="cs"/>
                 <w:rtl/>
                 <w:lang w:bidi="fa-IR"/>
               </w:rPr>
@@ -10680,7 +10468,6 @@
               <w:bidi/>
               <w:jc w:val="center"/>
               <w:rPr>
-                <w:rFonts w:hint="cs"/>
                 <w:rtl/>
                 <w:lang w:bidi="fa-IR"/>
               </w:rPr>
@@ -10703,7 +10490,6 @@
               <w:bidi/>
               <w:jc w:val="center"/>
               <w:rPr>
-                <w:rFonts w:hint="cs"/>
                 <w:rtl/>
                 <w:lang w:bidi="fa-IR"/>
               </w:rPr>
@@ -10726,14 +10512,12 @@
               <w:bidi/>
               <w:jc w:val="center"/>
               <w:rPr>
-                <w:rFonts w:hint="cs"/>
                 <w:rtl/>
                 <w:lang w:bidi="fa-IR"/>
               </w:rPr>
             </w:pPr>
             <w:r>
               <w:rPr>
-                <w:color w:val="FF0000"/>
                 <w:lang w:bidi="fa-IR"/>
               </w:rPr>
               <w:t>1</w:t>
@@ -10750,7 +10534,6 @@
               <w:bidi/>
               <w:jc w:val="center"/>
               <w:rPr>
-                <w:rFonts w:hint="cs"/>
                 <w:rtl/>
                 <w:lang w:bidi="fa-IR"/>
               </w:rPr>
@@ -10773,7 +10556,6 @@
               <w:bidi/>
               <w:jc w:val="center"/>
               <w:rPr>
-                <w:rFonts w:hint="cs"/>
                 <w:rtl/>
                 <w:lang w:bidi="fa-IR"/>
               </w:rPr>
@@ -10796,7 +10578,6 @@
               <w:bidi/>
               <w:jc w:val="center"/>
               <w:rPr>
-                <w:rFonts w:hint="cs"/>
                 <w:rtl/>
                 <w:lang w:bidi="fa-IR"/>
               </w:rPr>
@@ -10805,7 +10586,7 @@
               <w:rPr>
                 <w:lang w:bidi="fa-IR"/>
               </w:rPr>
-              <w:t>0</w:t>
+              <w:t>1</w:t>
             </w:r>
           </w:p>
         </w:tc>
@@ -10819,7 +10600,6 @@
               <w:bidi/>
               <w:jc w:val="center"/>
               <w:rPr>
-                <w:rFonts w:hint="cs"/>
                 <w:rtl/>
                 <w:lang w:bidi="fa-IR"/>
               </w:rPr>
@@ -10847,7 +10627,6 @@
               <w:bidi/>
               <w:jc w:val="center"/>
               <w:rPr>
-                <w:rFonts w:hint="cs"/>
                 <w:rtl/>
                 <w:lang w:bidi="fa-IR"/>
               </w:rPr>
@@ -10870,7 +10649,6 @@
               <w:bidi/>
               <w:jc w:val="center"/>
               <w:rPr>
-                <w:rFonts w:hint="cs"/>
                 <w:rtl/>
                 <w:lang w:bidi="fa-IR"/>
               </w:rPr>
@@ -10893,7 +10671,6 @@
               <w:bidi/>
               <w:jc w:val="center"/>
               <w:rPr>
-                <w:rFonts w:hint="cs"/>
                 <w:rtl/>
                 <w:lang w:bidi="fa-IR"/>
               </w:rPr>
@@ -10916,7 +10693,6 @@
               <w:bidi/>
               <w:jc w:val="center"/>
               <w:rPr>
-                <w:rFonts w:hint="cs"/>
                 <w:rtl/>
                 <w:lang w:bidi="fa-IR"/>
               </w:rPr>
@@ -10939,7 +10715,6 @@
               <w:bidi/>
               <w:jc w:val="center"/>
               <w:rPr>
-                <w:rFonts w:hint="cs"/>
                 <w:rtl/>
                 <w:lang w:bidi="fa-IR"/>
               </w:rPr>
@@ -10962,14 +10737,34 @@
               <w:bidi/>
               <w:jc w:val="center"/>
               <w:rPr>
-                <w:rFonts w:hint="cs"/>
                 <w:rtl/>
                 <w:lang w:bidi="fa-IR"/>
               </w:rPr>
             </w:pPr>
             <w:r>
               <w:rPr>
-                <w:color w:val="FF0000"/>
+                <w:lang w:bidi="fa-IR"/>
+              </w:rPr>
+              <w:t>0</w:t>
+            </w:r>
+          </w:p>
+        </w:tc>
+        <w:tc>
+          <w:tcPr>
+            <w:tcW w:w="1092" w:type="dxa"/>
+            <w:vAlign w:val="center"/>
+          </w:tcPr>
+          <w:p>
+            <w:pPr>
+              <w:bidi/>
+              <w:jc w:val="center"/>
+              <w:rPr>
+                <w:rtl/>
+                <w:lang w:bidi="fa-IR"/>
+              </w:rPr>
+            </w:pPr>
+            <w:r>
+              <w:rPr>
                 <w:lang w:bidi="fa-IR"/>
               </w:rPr>
               <w:t>1</w:t>
@@ -10986,7 +10781,6 @@
               <w:bidi/>
               <w:jc w:val="center"/>
               <w:rPr>
-                <w:rFonts w:hint="cs"/>
                 <w:rtl/>
                 <w:lang w:bidi="fa-IR"/>
               </w:rPr>
@@ -10995,7 +10789,7 @@
               <w:rPr>
                 <w:lang w:bidi="fa-IR"/>
               </w:rPr>
-              <w:t>0</w:t>
+              <w:t>1</w:t>
             </w:r>
           </w:p>
         </w:tc>
@@ -11009,30 +10803,6 @@
               <w:bidi/>
               <w:jc w:val="center"/>
               <w:rPr>
-                <w:rFonts w:hint="cs"/>
-                <w:rtl/>
-                <w:lang w:bidi="fa-IR"/>
-              </w:rPr>
-            </w:pPr>
-            <w:r>
-              <w:rPr>
-                <w:lang w:bidi="fa-IR"/>
-              </w:rPr>
-              <w:t>0</w:t>
-            </w:r>
-          </w:p>
-        </w:tc>
-        <w:tc>
-          <w:tcPr>
-            <w:tcW w:w="1092" w:type="dxa"/>
-            <w:vAlign w:val="center"/>
-          </w:tcPr>
-          <w:p>
-            <w:pPr>
-              <w:bidi/>
-              <w:jc w:val="center"/>
-              <w:rPr>
-                <w:rFonts w:hint="cs"/>
                 <w:rtl/>
                 <w:lang w:bidi="fa-IR"/>
               </w:rPr>
@@ -11060,15 +10830,12 @@
               <w:bidi/>
               <w:jc w:val="center"/>
               <w:rPr>
-                <w:rFonts w:hint="cs"/>
-                <w:color w:val="FF0000"/>
                 <w:rtl/>
                 <w:lang w:bidi="fa-IR"/>
               </w:rPr>
             </w:pPr>
             <w:r>
               <w:rPr>
-                <w:color w:val="FF0000"/>
                 <w:lang w:bidi="fa-IR"/>
               </w:rPr>
               <w:t>0</w:t>
@@ -11085,7 +10852,6 @@
               <w:bidi/>
               <w:jc w:val="center"/>
               <w:rPr>
-                <w:rFonts w:hint="cs"/>
                 <w:rtl/>
                 <w:lang w:bidi="fa-IR"/>
               </w:rPr>
@@ -11108,14 +10874,12 @@
               <w:bidi/>
               <w:jc w:val="center"/>
               <w:rPr>
-                <w:rFonts w:hint="cs"/>
                 <w:rtl/>
                 <w:lang w:bidi="fa-IR"/>
               </w:rPr>
             </w:pPr>
             <w:r>
               <w:rPr>
-                <w:color w:val="FF0000"/>
                 <w:lang w:bidi="fa-IR"/>
               </w:rPr>
               <w:t>0</w:t>
@@ -11132,7 +10896,6 @@
               <w:bidi/>
               <w:jc w:val="center"/>
               <w:rPr>
-                <w:rFonts w:hint="cs"/>
                 <w:rtl/>
                 <w:lang w:bidi="fa-IR"/>
               </w:rPr>
@@ -11155,7 +10918,6 @@
               <w:bidi/>
               <w:jc w:val="center"/>
               <w:rPr>
-                <w:rFonts w:hint="cs"/>
                 <w:rtl/>
                 <w:lang w:bidi="fa-IR"/>
               </w:rPr>
@@ -11178,55 +10940,6 @@
               <w:bidi/>
               <w:jc w:val="center"/>
               <w:rPr>
-                <w:rFonts w:hint="cs"/>
-                <w:rtl/>
-                <w:lang w:bidi="fa-IR"/>
-              </w:rPr>
-            </w:pPr>
-            <w:r>
-              <w:rPr>
-                <w:lang w:bidi="fa-IR"/>
-              </w:rPr>
-              <w:t>0</w:t>
-            </w:r>
-          </w:p>
-        </w:tc>
-        <w:tc>
-          <w:tcPr>
-            <w:tcW w:w="1092" w:type="dxa"/>
-            <w:vAlign w:val="center"/>
-          </w:tcPr>
-          <w:p>
-            <w:pPr>
-              <w:bidi/>
-              <w:jc w:val="center"/>
-              <w:rPr>
-                <w:rFonts w:hint="cs"/>
-                <w:color w:val="FF0000"/>
-                <w:rtl/>
-                <w:lang w:bidi="fa-IR"/>
-              </w:rPr>
-            </w:pPr>
-            <w:r>
-              <w:rPr>
-                <w:color w:val="FF0000"/>
-                <w:lang w:bidi="fa-IR"/>
-              </w:rPr>
-              <w:t>0</w:t>
-            </w:r>
-          </w:p>
-        </w:tc>
-        <w:tc>
-          <w:tcPr>
-            <w:tcW w:w="1092" w:type="dxa"/>
-            <w:vAlign w:val="center"/>
-          </w:tcPr>
-          <w:p>
-            <w:pPr>
-              <w:bidi/>
-              <w:jc w:val="center"/>
-              <w:rPr>
-                <w:rFonts w:hint="cs"/>
                 <w:rtl/>
                 <w:lang w:bidi="fa-IR"/>
               </w:rPr>
@@ -11249,7 +10962,51 @@
               <w:bidi/>
               <w:jc w:val="center"/>
               <w:rPr>
-                <w:rFonts w:hint="cs"/>
+                <w:color w:val="FF0000"/>
+                <w:rtl/>
+                <w:lang w:bidi="fa-IR"/>
+              </w:rPr>
+            </w:pPr>
+            <w:r>
+              <w:rPr>
+                <w:lang w:bidi="fa-IR"/>
+              </w:rPr>
+              <w:t>1</w:t>
+            </w:r>
+          </w:p>
+        </w:tc>
+        <w:tc>
+          <w:tcPr>
+            <w:tcW w:w="1092" w:type="dxa"/>
+            <w:vAlign w:val="center"/>
+          </w:tcPr>
+          <w:p>
+            <w:pPr>
+              <w:bidi/>
+              <w:jc w:val="center"/>
+              <w:rPr>
+                <w:rtl/>
+                <w:lang w:bidi="fa-IR"/>
+              </w:rPr>
+            </w:pPr>
+            <w:r>
+              <w:rPr>
+                <w:lang w:bidi="fa-IR"/>
+              </w:rPr>
+              <w:t>1</w:t>
+            </w:r>
+          </w:p>
+        </w:tc>
+        <w:tc>
+          <w:tcPr>
+            <w:tcW w:w="1092" w:type="dxa"/>
+            <w:vAlign w:val="center"/>
+          </w:tcPr>
+          <w:p>
+            <w:pPr>
+              <w:bidi/>
+              <w:jc w:val="center"/>
+              <w:rPr>
                 <w:rtl/>
                 <w:lang w:bidi="fa-IR"/>
               </w:rPr>
@@ -11277,14 +11034,56 @@
               <w:bidi/>
               <w:jc w:val="center"/>
               <w:rPr>
-                <w:rFonts w:hint="cs"/>
                 <w:rtl/>
                 <w:lang w:bidi="fa-IR"/>
               </w:rPr>
             </w:pPr>
             <w:r>
               <w:rPr>
-                <w:color w:val="FF0000"/>
+                <w:lang w:bidi="fa-IR"/>
+              </w:rPr>
+              <w:t>1</w:t>
+            </w:r>
+          </w:p>
+        </w:tc>
+        <w:tc>
+          <w:tcPr>
+            <w:tcW w:w="1092" w:type="dxa"/>
+            <w:vAlign w:val="center"/>
+          </w:tcPr>
+          <w:p>
+            <w:pPr>
+              <w:bidi/>
+              <w:jc w:val="center"/>
+              <w:rPr>
+                <w:rtl/>
+                <w:lang w:bidi="fa-IR"/>
+              </w:rPr>
+            </w:pPr>
+            <w:r>
+              <w:rPr>
+                <w:lang w:bidi="fa-IR"/>
+              </w:rPr>
+              <w:t>1</w:t>
+            </w:r>
+          </w:p>
+        </w:tc>
+        <w:tc>
+          <w:tcPr>
+            <w:tcW w:w="1092" w:type="dxa"/>
+            <w:vAlign w:val="center"/>
+          </w:tcPr>
+          <w:p>
+            <w:pPr>
+              <w:bidi/>
+              <w:jc w:val="center"/>
+              <w:rPr>
+                <w:rtl/>
+                <w:lang w:bidi="fa-IR"/>
+              </w:rPr>
+            </w:pPr>
+            <w:r>
+              <w:rPr>
                 <w:lang w:bidi="fa-IR"/>
               </w:rPr>
               <w:t>0</w:t>
@@ -11301,14 +11100,78 @@
               <w:bidi/>
               <w:jc w:val="center"/>
               <w:rPr>
-                <w:rFonts w:hint="cs"/>
                 <w:rtl/>
                 <w:lang w:bidi="fa-IR"/>
               </w:rPr>
             </w:pPr>
             <w:r>
               <w:rPr>
-                <w:color w:val="FF0000"/>
+                <w:lang w:bidi="fa-IR"/>
+              </w:rPr>
+              <w:t>0</w:t>
+            </w:r>
+          </w:p>
+        </w:tc>
+        <w:tc>
+          <w:tcPr>
+            <w:tcW w:w="1092" w:type="dxa"/>
+            <w:vAlign w:val="center"/>
+          </w:tcPr>
+          <w:p>
+            <w:pPr>
+              <w:bidi/>
+              <w:jc w:val="center"/>
+              <w:rPr>
+                <w:rtl/>
+                <w:lang w:bidi="fa-IR"/>
+              </w:rPr>
+            </w:pPr>
+            <w:r>
+              <w:rPr>
+                <w:lang w:bidi="fa-IR"/>
+              </w:rPr>
+              <w:t>0</w:t>
+            </w:r>
+          </w:p>
+        </w:tc>
+        <w:tc>
+          <w:tcPr>
+            <w:tcW w:w="1092" w:type="dxa"/>
+            <w:vAlign w:val="center"/>
+          </w:tcPr>
+          <w:p>
+            <w:pPr>
+              <w:bidi/>
+              <w:jc w:val="center"/>
+              <w:rPr>
+                <w:rtl/>
+                <w:lang w:bidi="fa-IR"/>
+              </w:rPr>
+            </w:pPr>
+            <w:r>
+              <w:rPr>
+                <w:lang w:bidi="fa-IR"/>
+              </w:rPr>
+              <w:t>0</w:t>
+            </w:r>
+          </w:p>
+        </w:tc>
+        <w:tc>
+          <w:tcPr>
+            <w:tcW w:w="1092" w:type="dxa"/>
+            <w:vAlign w:val="center"/>
+          </w:tcPr>
+          <w:p>
+            <w:pPr>
+              <w:bidi/>
+              <w:jc w:val="center"/>
+              <w:rPr>
+                <w:rtl/>
+                <w:lang w:bidi="fa-IR"/>
+              </w:rPr>
+            </w:pPr>
+            <w:r>
+              <w:rPr>
                 <w:lang w:bidi="fa-IR"/>
               </w:rPr>
               <w:t>1</w:t>
@@ -11325,100 +11188,6 @@
               <w:bidi/>
               <w:jc w:val="center"/>
               <w:rPr>
-                <w:rFonts w:hint="cs"/>
-                <w:rtl/>
-                <w:lang w:bidi="fa-IR"/>
-              </w:rPr>
-            </w:pPr>
-            <w:r>
-              <w:rPr>
-                <w:lang w:bidi="fa-IR"/>
-              </w:rPr>
-              <w:t>0</w:t>
-            </w:r>
-          </w:p>
-        </w:tc>
-        <w:tc>
-          <w:tcPr>
-            <w:tcW w:w="1092" w:type="dxa"/>
-            <w:vAlign w:val="center"/>
-          </w:tcPr>
-          <w:p>
-            <w:pPr>
-              <w:bidi/>
-              <w:jc w:val="center"/>
-              <w:rPr>
-                <w:rFonts w:hint="cs"/>
-                <w:rtl/>
-                <w:lang w:bidi="fa-IR"/>
-              </w:rPr>
-            </w:pPr>
-            <w:r>
-              <w:rPr>
-                <w:color w:val="FF0000"/>
-                <w:lang w:bidi="fa-IR"/>
-              </w:rPr>
-              <w:t>0</w:t>
-            </w:r>
-          </w:p>
-        </w:tc>
-        <w:tc>
-          <w:tcPr>
-            <w:tcW w:w="1092" w:type="dxa"/>
-            <w:vAlign w:val="center"/>
-          </w:tcPr>
-          <w:p>
-            <w:pPr>
-              <w:bidi/>
-              <w:jc w:val="center"/>
-              <w:rPr>
-                <w:rFonts w:hint="cs"/>
-                <w:rtl/>
-                <w:lang w:bidi="fa-IR"/>
-              </w:rPr>
-            </w:pPr>
-            <w:r>
-              <w:rPr>
-                <w:lang w:bidi="fa-IR"/>
-              </w:rPr>
-              <w:t>0</w:t>
-            </w:r>
-          </w:p>
-        </w:tc>
-        <w:tc>
-          <w:tcPr>
-            <w:tcW w:w="1092" w:type="dxa"/>
-            <w:vAlign w:val="center"/>
-          </w:tcPr>
-          <w:p>
-            <w:pPr>
-              <w:bidi/>
-              <w:jc w:val="center"/>
-              <w:rPr>
-                <w:rFonts w:hint="cs"/>
-                <w:rtl/>
-                <w:lang w:bidi="fa-IR"/>
-              </w:rPr>
-            </w:pPr>
-            <w:r>
-              <w:rPr>
-                <w:lang w:bidi="fa-IR"/>
-              </w:rPr>
-              <w:t>0</w:t>
-            </w:r>
-          </w:p>
-        </w:tc>
-        <w:tc>
-          <w:tcPr>
-            <w:tcW w:w="1092" w:type="dxa"/>
-            <w:vAlign w:val="center"/>
-          </w:tcPr>
-          <w:p>
-            <w:pPr>
-              <w:bidi/>
-              <w:jc w:val="center"/>
-              <w:rPr>
-                <w:rFonts w:hint="cs"/>
                 <w:rtl/>
                 <w:lang w:bidi="fa-IR"/>
               </w:rPr>
@@ -11441,30 +11210,6 @@
               <w:bidi/>
               <w:jc w:val="center"/>
               <w:rPr>
-                <w:rFonts w:hint="cs"/>
-                <w:rtl/>
-                <w:lang w:bidi="fa-IR"/>
-              </w:rPr>
-            </w:pPr>
-            <w:r>
-              <w:rPr>
-                <w:lang w:bidi="fa-IR"/>
-              </w:rPr>
-              <w:t>0</w:t>
-            </w:r>
-          </w:p>
-        </w:tc>
-        <w:tc>
-          <w:tcPr>
-            <w:tcW w:w="1092" w:type="dxa"/>
-            <w:vAlign w:val="center"/>
-          </w:tcPr>
-          <w:p>
-            <w:pPr>
-              <w:bidi/>
-              <w:jc w:val="center"/>
-              <w:rPr>
-                <w:rFonts w:hint="cs"/>
                 <w:rtl/>
                 <w:lang w:bidi="fa-IR"/>
               </w:rPr>
@@ -11492,7 +11237,6 @@
               <w:bidi/>
               <w:jc w:val="center"/>
               <w:rPr>
-                <w:rFonts w:hint="cs"/>
                 <w:rtl/>
                 <w:lang w:bidi="fa-IR"/>
               </w:rPr>
@@ -11515,7 +11259,6 @@
               <w:bidi/>
               <w:jc w:val="center"/>
               <w:rPr>
-                <w:rFonts w:hint="cs"/>
                 <w:rtl/>
                 <w:lang w:bidi="fa-IR"/>
               </w:rPr>
@@ -11538,14 +11281,12 @@
               <w:bidi/>
               <w:jc w:val="center"/>
               <w:rPr>
-                <w:rFonts w:hint="cs"/>
                 <w:rtl/>
                 <w:lang w:bidi="fa-IR"/>
               </w:rPr>
             </w:pPr>
             <w:r>
               <w:rPr>
-                <w:color w:val="FF0000"/>
                 <w:lang w:bidi="fa-IR"/>
               </w:rPr>
               <w:t>1</w:t>
@@ -11562,7 +11303,6 @@
               <w:bidi/>
               <w:jc w:val="center"/>
               <w:rPr>
-                <w:rFonts w:hint="cs"/>
                 <w:rtl/>
                 <w:lang w:bidi="fa-IR"/>
               </w:rPr>
@@ -11585,7 +11325,6 @@
               <w:bidi/>
               <w:jc w:val="center"/>
               <w:rPr>
-                <w:rFonts w:hint="cs"/>
                 <w:rtl/>
                 <w:lang w:bidi="fa-IR"/>
               </w:rPr>
@@ -11608,7 +11347,6 @@
               <w:bidi/>
               <w:jc w:val="center"/>
               <w:rPr>
-                <w:rFonts w:hint="cs"/>
                 <w:rtl/>
                 <w:lang w:bidi="fa-IR"/>
               </w:rPr>
@@ -11617,7 +11355,7 @@
               <w:rPr>
                 <w:lang w:bidi="fa-IR"/>
               </w:rPr>
-              <w:t>0</w:t>
+              <w:t>1</w:t>
             </w:r>
           </w:p>
         </w:tc>
@@ -11631,7 +11369,6 @@
               <w:bidi/>
               <w:jc w:val="center"/>
               <w:rPr>
-                <w:rFonts w:hint="cs"/>
                 <w:rtl/>
                 <w:lang w:bidi="fa-IR"/>
               </w:rPr>
@@ -11640,7 +11377,7 @@
               <w:rPr>
                 <w:lang w:bidi="fa-IR"/>
               </w:rPr>
-              <w:t>0</w:t>
+              <w:t>1</w:t>
             </w:r>
           </w:p>
         </w:tc>
@@ -11654,7 +11391,6 @@
               <w:bidi/>
               <w:jc w:val="center"/>
               <w:rPr>
-                <w:rFonts w:hint="cs"/>
                 <w:rtl/>
                 <w:lang w:bidi="fa-IR"/>
               </w:rPr>
@@ -11663,7 +11399,7 @@
               <w:rPr>
                 <w:lang w:bidi="fa-IR"/>
               </w:rPr>
-              <w:t>0</w:t>
+              <w:t>1</w:t>
             </w:r>
           </w:p>
         </w:tc>
@@ -11677,7 +11413,6 @@
               <w:bidi/>
               <w:jc w:val="center"/>
               <w:rPr>
-                <w:rFonts w:hint="cs"/>
                 <w:rtl/>
                 <w:lang w:bidi="fa-IR"/>
               </w:rPr>
@@ -11705,7 +11440,6 @@
               <w:bidi/>
               <w:jc w:val="center"/>
               <w:rPr>
-                <w:rFonts w:hint="cs"/>
                 <w:rtl/>
                 <w:lang w:bidi="fa-IR"/>
               </w:rPr>
@@ -11728,7 +11462,6 @@
               <w:bidi/>
               <w:jc w:val="center"/>
               <w:rPr>
-                <w:rFonts w:hint="cs"/>
                 <w:rtl/>
                 <w:lang w:bidi="fa-IR"/>
               </w:rPr>
@@ -11751,14 +11484,34 @@
               <w:bidi/>
               <w:jc w:val="center"/>
               <w:rPr>
-                <w:rFonts w:hint="cs"/>
                 <w:rtl/>
                 <w:lang w:bidi="fa-IR"/>
               </w:rPr>
             </w:pPr>
             <w:r>
               <w:rPr>
-                <w:color w:val="FF0000"/>
+                <w:lang w:bidi="fa-IR"/>
+              </w:rPr>
+              <w:t>1</w:t>
+            </w:r>
+          </w:p>
+        </w:tc>
+        <w:tc>
+          <w:tcPr>
+            <w:tcW w:w="1092" w:type="dxa"/>
+            <w:vAlign w:val="center"/>
+          </w:tcPr>
+          <w:p>
+            <w:pPr>
+              <w:bidi/>
+              <w:jc w:val="center"/>
+              <w:rPr>
+                <w:rtl/>
+                <w:lang w:bidi="fa-IR"/>
+              </w:rPr>
+            </w:pPr>
+            <w:r>
+              <w:rPr>
                 <w:lang w:bidi="fa-IR"/>
               </w:rPr>
               <w:t>0</w:t>
@@ -11775,14 +11528,12 @@
               <w:bidi/>
               <w:jc w:val="center"/>
               <w:rPr>
-                <w:rFonts w:hint="cs"/>
                 <w:rtl/>
                 <w:lang w:bidi="fa-IR"/>
               </w:rPr>
             </w:pPr>
             <w:r>
               <w:rPr>
-                <w:color w:val="FF0000"/>
                 <w:lang w:bidi="fa-IR"/>
               </w:rPr>
               <w:t>0</w:t>
@@ -11799,7 +11550,6 @@
               <w:bidi/>
               <w:jc w:val="center"/>
               <w:rPr>
-                <w:rFonts w:hint="cs"/>
                 <w:rtl/>
                 <w:lang w:bidi="fa-IR"/>
               </w:rPr>
@@ -11822,7 +11572,6 @@
               <w:bidi/>
               <w:jc w:val="center"/>
               <w:rPr>
-                <w:rFonts w:hint="cs"/>
                 <w:rtl/>
                 <w:lang w:bidi="fa-IR"/>
               </w:rPr>
@@ -11845,14 +11594,12 @@
               <w:bidi/>
               <w:jc w:val="center"/>
               <w:rPr>
-                <w:rFonts w:hint="cs"/>
                 <w:rtl/>
                 <w:lang w:bidi="fa-IR"/>
               </w:rPr>
             </w:pPr>
             <w:r>
               <w:rPr>
-                <w:color w:val="FF0000"/>
                 <w:lang w:bidi="fa-IR"/>
               </w:rPr>
               <w:t>0</w:t>
@@ -11869,30 +11616,6 @@
               <w:bidi/>
               <w:jc w:val="center"/>
               <w:rPr>
-                <w:rFonts w:hint="cs"/>
-                <w:rtl/>
-                <w:lang w:bidi="fa-IR"/>
-              </w:rPr>
-            </w:pPr>
-            <w:r>
-              <w:rPr>
-                <w:lang w:bidi="fa-IR"/>
-              </w:rPr>
-              <w:t>0</w:t>
-            </w:r>
-          </w:p>
-        </w:tc>
-        <w:tc>
-          <w:tcPr>
-            <w:tcW w:w="1092" w:type="dxa"/>
-            <w:vAlign w:val="center"/>
-          </w:tcPr>
-          <w:p>
-            <w:pPr>
-              <w:bidi/>
-              <w:jc w:val="center"/>
-              <w:rPr>
-                <w:rFonts w:hint="cs"/>
                 <w:rtl/>
                 <w:lang w:bidi="fa-IR"/>
               </w:rPr>
@@ -11958,8 +11681,6 @@
         </w:rPr>
         <w:t>https://datascience.stackexchange.com/questions/29851/one-hot-encoding-vs-word-embedding-when-to-choose-one-or-another</w:t>
       </w:r>
-      <w:bookmarkStart w:id="0" w:name="_GoBack"/>
-      <w:bookmarkEnd w:id="0"/>
     </w:p>
     <w:p>
       <w:pPr>
@@ -12021,7 +11742,7 @@
 </file>
 
 <file path=word/endnotes.xml><?xml version="1.0" encoding="utf-8"?>
-<w:endnotes xmlns:wpc="http://schemas.microsoft.com/office/word/2010/wordprocessingCanvas" xmlns:cx="http://schemas.microsoft.com/office/drawing/2014/chartex" xmlns:mc="http://schemas.openxmlformats.org/markup-compatibility/2006" xmlns:o="urn:schemas-microsoft-com:office:office" xmlns:r="http://schemas.openxmlformats.org/officeDocument/2006/relationships" xmlns:m="http://schemas.openxmlformats.org/officeDocument/2006/math" xmlns:v="urn:schemas-microsoft-com:vml" xmlns:wp14="http://schemas.microsoft.com/office/word/2010/wordprocessingDrawing" xmlns:wp="http://schemas.openxmlformats.org/drawingml/2006/wordprocessingDrawing" xmlns:w10="urn:schemas-microsoft-com:office:word" xmlns:w="http://schemas.openxmlformats.org/wordprocessingml/2006/main" xmlns:w14="http://schemas.microsoft.com/office/word/2010/wordml" xmlns:w15="http://schemas.microsoft.com/office/word/2012/wordml" xmlns:w16se="http://schemas.microsoft.com/office/word/2015/wordml/symex" xmlns:wpg="http://schemas.microsoft.com/office/word/2010/wordprocessingGroup" xmlns:wpi="http://schemas.microsoft.com/office/word/2010/wordprocessingInk" xmlns:wne="http://schemas.microsoft.com/office/word/2006/wordml" xmlns:wps="http://schemas.microsoft.com/office/word/2010/wordprocessingShape" mc:Ignorable="w14 w15 w16se wp14">
+<w:endnotes xmlns:wpc="http://schemas.microsoft.com/office/word/2010/wordprocessingCanvas" xmlns:cx="http://schemas.microsoft.com/office/drawing/2014/chartex" xmlns:cx1="http://schemas.microsoft.com/office/drawing/2015/9/8/chartex" xmlns:cx2="http://schemas.microsoft.com/office/drawing/2015/10/21/chartex" xmlns:cx3="http://schemas.microsoft.com/office/drawing/2016/5/9/chartex" xmlns:cx4="http://schemas.microsoft.com/office/drawing/2016/5/10/chartex" xmlns:cx5="http://schemas.microsoft.com/office/drawing/2016/5/11/chartex" xmlns:cx6="http://schemas.microsoft.com/office/drawing/2016/5/12/chartex" xmlns:cx7="http://schemas.microsoft.com/office/drawing/2016/5/13/chartex" xmlns:cx8="http://schemas.microsoft.com/office/drawing/2016/5/14/chartex" xmlns:mc="http://schemas.openxmlformats.org/markup-compatibility/2006" xmlns:aink="http://schemas.microsoft.com/office/drawing/2016/ink" xmlns:am3d="http://schemas.microsoft.com/office/drawing/2017/model3d" xmlns:o="urn:schemas-microsoft-com:office:office" xmlns:oel="http://schemas.microsoft.com/office/2019/extlst" xmlns:r="http://schemas.openxmlformats.org/officeDocument/2006/relationships" xmlns:m="http://schemas.openxmlformats.org/officeDocument/2006/math" xmlns:v="urn:schemas-microsoft-com:vml" xmlns:wp14="http://schemas.microsoft.com/office/word/2010/wordprocessingDrawing" xmlns:wp="http://schemas.openxmlformats.org/drawingml/2006/wordprocessingDrawing" xmlns:w10="urn:schemas-microsoft-com:office:word" xmlns:w="http://schemas.openxmlformats.org/wordprocessingml/2006/main" xmlns:w14="http://schemas.microsoft.com/office/word/2010/wordml" xmlns:w15="http://schemas.microsoft.com/office/word/2012/wordml" xmlns:w16cex="http://schemas.microsoft.com/office/word/2018/wordml/cex" xmlns:w16cid="http://schemas.microsoft.com/office/word/2016/wordml/cid" xmlns:w16="http://schemas.microsoft.com/office/word/2018/wordml" xmlns:w16sdtdh="http://schemas.microsoft.com/office/word/2020/wordml/sdtdatahash" xmlns:w16se="http://schemas.microsoft.com/office/word/2015/wordml/symex" xmlns:wpg="http://schemas.microsoft.com/office/word/2010/wordprocessingGroup" xmlns:wpi="http://schemas.microsoft.com/office/word/2010/wordprocessingInk" xmlns:wne="http://schemas.microsoft.com/office/word/2006/wordml" xmlns:wps="http://schemas.microsoft.com/office/word/2010/wordprocessingShape" mc:Ignorable="w14 w15 w16se w16cid w16 w16cex w16sdtdh wp14">
   <w:endnote w:type="separator" w:id="-1">
     <w:p>
       <w:pPr>
@@ -12046,7 +11767,7 @@
 </file>
 
 <file path=word/footer1.xml><?xml version="1.0" encoding="utf-8"?>
-<w:ftr xmlns:wpc="http://schemas.microsoft.com/office/word/2010/wordprocessingCanvas" xmlns:cx="http://schemas.microsoft.com/office/drawing/2014/chartex" xmlns:mc="http://schemas.openxmlformats.org/markup-compatibility/2006" xmlns:o="urn:schemas-microsoft-com:office:office" xmlns:r="http://schemas.openxmlformats.org/officeDocument/2006/relationships" xmlns:m="http://schemas.openxmlformats.org/officeDocument/2006/math" xmlns:v="urn:schemas-microsoft-com:vml" xmlns:wp14="http://schemas.microsoft.com/office/word/2010/wordprocessingDrawing" xmlns:wp="http://schemas.openxmlformats.org/drawingml/2006/wordprocessingDrawing" xmlns:w10="urn:schemas-microsoft-com:office:word" xmlns:w="http://schemas.openxmlformats.org/wordprocessingml/2006/main" xmlns:w14="http://schemas.microsoft.com/office/word/2010/wordml" xmlns:w15="http://schemas.microsoft.com/office/word/2012/wordml" xmlns:w16se="http://schemas.microsoft.com/office/word/2015/wordml/symex" xmlns:wpg="http://schemas.microsoft.com/office/word/2010/wordprocessingGroup" xmlns:wpi="http://schemas.microsoft.com/office/word/2010/wordprocessingInk" xmlns:wne="http://schemas.microsoft.com/office/word/2006/wordml" xmlns:wps="http://schemas.microsoft.com/office/word/2010/wordprocessingShape" mc:Ignorable="w14 w15 w16se wp14">
+<w:ftr xmlns:wpc="http://schemas.microsoft.com/office/word/2010/wordprocessingCanvas" xmlns:cx="http://schemas.microsoft.com/office/drawing/2014/chartex" xmlns:cx1="http://schemas.microsoft.com/office/drawing/2015/9/8/chartex" xmlns:cx2="http://schemas.microsoft.com/office/drawing/2015/10/21/chartex" xmlns:cx3="http://schemas.microsoft.com/office/drawing/2016/5/9/chartex" xmlns:cx4="http://schemas.microsoft.com/office/drawing/2016/5/10/chartex" xmlns:cx5="http://schemas.microsoft.com/office/drawing/2016/5/11/chartex" xmlns:cx6="http://schemas.microsoft.com/office/drawing/2016/5/12/chartex" xmlns:cx7="http://schemas.microsoft.com/office/drawing/2016/5/13/chartex" xmlns:cx8="http://schemas.microsoft.com/office/drawing/2016/5/14/chartex" xmlns:mc="http://schemas.openxmlformats.org/markup-compatibility/2006" xmlns:aink="http://schemas.microsoft.com/office/drawing/2016/ink" xmlns:am3d="http://schemas.microsoft.com/office/drawing/2017/model3d" xmlns:o="urn:schemas-microsoft-com:office:office" xmlns:oel="http://schemas.microsoft.com/office/2019/extlst" xmlns:r="http://schemas.openxmlformats.org/officeDocument/2006/relationships" xmlns:m="http://schemas.openxmlformats.org/officeDocument/2006/math" xmlns:v="urn:schemas-microsoft-com:vml" xmlns:wp14="http://schemas.microsoft.com/office/word/2010/wordprocessingDrawing" xmlns:wp="http://schemas.openxmlformats.org/drawingml/2006/wordprocessingDrawing" xmlns:w10="urn:schemas-microsoft-com:office:word" xmlns:w="http://schemas.openxmlformats.org/wordprocessingml/2006/main" xmlns:w14="http://schemas.microsoft.com/office/word/2010/wordml" xmlns:w15="http://schemas.microsoft.com/office/word/2012/wordml" xmlns:w16cex="http://schemas.microsoft.com/office/word/2018/wordml/cex" xmlns:w16cid="http://schemas.microsoft.com/office/word/2016/wordml/cid" xmlns:w16="http://schemas.microsoft.com/office/word/2018/wordml" xmlns:w16sdtdh="http://schemas.microsoft.com/office/word/2020/wordml/sdtdatahash" xmlns:w16se="http://schemas.microsoft.com/office/word/2015/wordml/symex" xmlns:wpg="http://schemas.microsoft.com/office/word/2010/wordprocessingGroup" xmlns:wpi="http://schemas.microsoft.com/office/word/2010/wordprocessingInk" xmlns:wne="http://schemas.microsoft.com/office/word/2006/wordml" xmlns:wps="http://schemas.microsoft.com/office/word/2010/wordprocessingShape" mc:Ignorable="w14 w15 w16se w16cid w16 w16cex w16sdtdh wp14">
   <w:sdt>
     <w:sdtPr>
       <w:id w:val="421534470"/>
@@ -12099,7 +11820,7 @@
 </file>
 
 <file path=word/footnotes.xml><?xml version="1.0" encoding="utf-8"?>
-<w:footnotes xmlns:wpc="http://schemas.microsoft.com/office/word/2010/wordprocessingCanvas" xmlns:cx="http://schemas.microsoft.com/office/drawing/2014/chartex" xmlns:mc="http://schemas.openxmlformats.org/markup-compatibility/2006" xmlns:o="urn:schemas-microsoft-com:office:office" xmlns:r="http://schemas.openxmlformats.org/officeDocument/2006/relationships" xmlns:m="http://schemas.openxmlformats.org/officeDocument/2006/math" xmlns:v="urn:schemas-microsoft-com:vml" xmlns:wp14="http://schemas.microsoft.com/office/word/2010/wordprocessingDrawing" xmlns:wp="http://schemas.openxmlformats.org/drawingml/2006/wordprocessingDrawing" xmlns:w10="urn:schemas-microsoft-com:office:word" xmlns:w="http://schemas.openxmlformats.org/wordprocessingml/2006/main" xmlns:w14="http://schemas.microsoft.com/office/word/2010/wordml" xmlns:w15="http://schemas.microsoft.com/office/word/2012/wordml" xmlns:w16se="http://schemas.microsoft.com/office/word/2015/wordml/symex" xmlns:wpg="http://schemas.microsoft.com/office/word/2010/wordprocessingGroup" xmlns:wpi="http://schemas.microsoft.com/office/word/2010/wordprocessingInk" xmlns:wne="http://schemas.microsoft.com/office/word/2006/wordml" xmlns:wps="http://schemas.microsoft.com/office/word/2010/wordprocessingShape" mc:Ignorable="w14 w15 w16se wp14">
+<w:footnotes xmlns:wpc="http://schemas.microsoft.com/office/word/2010/wordprocessingCanvas" xmlns:cx="http://schemas.microsoft.com/office/drawing/2014/chartex" xmlns:cx1="http://schemas.microsoft.com/office/drawing/2015/9/8/chartex" xmlns:cx2="http://schemas.microsoft.com/office/drawing/2015/10/21/chartex" xmlns:cx3="http://schemas.microsoft.com/office/drawing/2016/5/9/chartex" xmlns:cx4="http://schemas.microsoft.com/office/drawing/2016/5/10/chartex" xmlns:cx5="http://schemas.microsoft.com/office/drawing/2016/5/11/chartex" xmlns:cx6="http://schemas.microsoft.com/office/drawing/2016/5/12/chartex" xmlns:cx7="http://schemas.microsoft.com/office/drawing/2016/5/13/chartex" xmlns:cx8="http://schemas.microsoft.com/office/drawing/2016/5/14/chartex" xmlns:mc="http://schemas.openxmlformats.org/markup-compatibility/2006" xmlns:aink="http://schemas.microsoft.com/office/drawing/2016/ink" xmlns:am3d="http://schemas.microsoft.com/office/drawing/2017/model3d" xmlns:o="urn:schemas-microsoft-com:office:office" xmlns:oel="http://schemas.microsoft.com/office/2019/extlst" xmlns:r="http://schemas.openxmlformats.org/officeDocument/2006/relationships" xmlns:m="http://schemas.openxmlformats.org/officeDocument/2006/math" xmlns:v="urn:schemas-microsoft-com:vml" xmlns:wp14="http://schemas.microsoft.com/office/word/2010/wordprocessingDrawing" xmlns:wp="http://schemas.openxmlformats.org/drawingml/2006/wordprocessingDrawing" xmlns:w10="urn:schemas-microsoft-com:office:word" xmlns:w="http://schemas.openxmlformats.org/wordprocessingml/2006/main" xmlns:w14="http://schemas.microsoft.com/office/word/2010/wordml" xmlns:w15="http://schemas.microsoft.com/office/word/2012/wordml" xmlns:w16cex="http://schemas.microsoft.com/office/word/2018/wordml/cex" xmlns:w16cid="http://schemas.microsoft.com/office/word/2016/wordml/cid" xmlns:w16="http://schemas.microsoft.com/office/word/2018/wordml" xmlns:w16sdtdh="http://schemas.microsoft.com/office/word/2020/wordml/sdtdatahash" xmlns:w16se="http://schemas.microsoft.com/office/word/2015/wordml/symex" xmlns:wpg="http://schemas.microsoft.com/office/word/2010/wordprocessingGroup" xmlns:wpi="http://schemas.microsoft.com/office/word/2010/wordprocessingInk" xmlns:wne="http://schemas.microsoft.com/office/word/2006/wordml" xmlns:wps="http://schemas.microsoft.com/office/word/2010/wordprocessingShape" mc:Ignorable="w14 w15 w16se w16cid w16 w16cex w16sdtdh wp14">
   <w:footnote w:type="separator" w:id="-1">
     <w:p>
       <w:pPr>
@@ -12124,7 +11845,7 @@
 </file>
 
 <file path=word/numbering.xml><?xml version="1.0" encoding="utf-8"?>
-<w:numbering xmlns:wpc="http://schemas.microsoft.com/office/word/2010/wordprocessingCanvas" xmlns:cx="http://schemas.microsoft.com/office/drawing/2014/chartex" xmlns:mc="http://schemas.openxmlformats.org/markup-compatibility/2006" xmlns:o="urn:schemas-microsoft-com:office:office" xmlns:r="http://schemas.openxmlformats.org/officeDocument/2006/relationships" xmlns:m="http://schemas.openxmlformats.org/officeDocument/2006/math" xmlns:v="urn:schemas-microsoft-com:vml" xmlns:wp14="http://schemas.microsoft.com/office/word/2010/wordprocessingDrawing" xmlns:wp="http://schemas.openxmlformats.org/drawingml/2006/wordprocessingDrawing" xmlns:w10="urn:schemas-microsoft-com:office:word" xmlns:w="http://schemas.openxmlformats.org/wordprocessingml/2006/main" xmlns:w14="http://schemas.microsoft.com/office/word/2010/wordml" xmlns:w15="http://schemas.microsoft.com/office/word/2012/wordml" xmlns:w16se="http://schemas.microsoft.com/office/word/2015/wordml/symex" xmlns:wpg="http://schemas.microsoft.com/office/word/2010/wordprocessingGroup" xmlns:wpi="http://schemas.microsoft.com/office/word/2010/wordprocessingInk" xmlns:wne="http://schemas.microsoft.com/office/word/2006/wordml" xmlns:wps="http://schemas.microsoft.com/office/word/2010/wordprocessingShape" mc:Ignorable="w14 w15 w16se wp14">
+<w:numbering xmlns:wpc="http://schemas.microsoft.com/office/word/2010/wordprocessingCanvas" xmlns:cx="http://schemas.microsoft.com/office/drawing/2014/chartex" xmlns:cx1="http://schemas.microsoft.com/office/drawing/2015/9/8/chartex" xmlns:cx2="http://schemas.microsoft.com/office/drawing/2015/10/21/chartex" xmlns:cx3="http://schemas.microsoft.com/office/drawing/2016/5/9/chartex" xmlns:cx4="http://schemas.microsoft.com/office/drawing/2016/5/10/chartex" xmlns:cx5="http://schemas.microsoft.com/office/drawing/2016/5/11/chartex" xmlns:cx6="http://schemas.microsoft.com/office/drawing/2016/5/12/chartex" xmlns:cx7="http://schemas.microsoft.com/office/drawing/2016/5/13/chartex" xmlns:cx8="http://schemas.microsoft.com/office/drawing/2016/5/14/chartex" xmlns:mc="http://schemas.openxmlformats.org/markup-compatibility/2006" xmlns:aink="http://schemas.microsoft.com/office/drawing/2016/ink" xmlns:am3d="http://schemas.microsoft.com/office/drawing/2017/model3d" xmlns:o="urn:schemas-microsoft-com:office:office" xmlns:oel="http://schemas.microsoft.com/office/2019/extlst" xmlns:r="http://schemas.openxmlformats.org/officeDocument/2006/relationships" xmlns:m="http://schemas.openxmlformats.org/officeDocument/2006/math" xmlns:v="urn:schemas-microsoft-com:vml" xmlns:wp14="http://schemas.microsoft.com/office/word/2010/wordprocessingDrawing" xmlns:wp="http://schemas.openxmlformats.org/drawingml/2006/wordprocessingDrawing" xmlns:w10="urn:schemas-microsoft-com:office:word" xmlns:w="http://schemas.openxmlformats.org/wordprocessingml/2006/main" xmlns:w14="http://schemas.microsoft.com/office/word/2010/wordml" xmlns:w15="http://schemas.microsoft.com/office/word/2012/wordml" xmlns:w16cex="http://schemas.microsoft.com/office/word/2018/wordml/cex" xmlns:w16cid="http://schemas.microsoft.com/office/word/2016/wordml/cid" xmlns:w16="http://schemas.microsoft.com/office/word/2018/wordml" xmlns:w16sdtdh="http://schemas.microsoft.com/office/word/2020/wordml/sdtdatahash" xmlns:w16se="http://schemas.microsoft.com/office/word/2015/wordml/symex" xmlns:wpg="http://schemas.microsoft.com/office/word/2010/wordprocessingGroup" xmlns:wpi="http://schemas.microsoft.com/office/word/2010/wordprocessingInk" xmlns:wne="http://schemas.microsoft.com/office/word/2006/wordml" xmlns:wps="http://schemas.microsoft.com/office/word/2010/wordprocessingShape" mc:Ignorable="w14 w15 w16se w16cid w16 w16cex w16sdtdh wp14">
   <w:abstractNum w:abstractNumId="0" w15:restartNumberingAfterBreak="0">
     <w:nsid w:val="040B3E1A"/>
     <w:multiLevelType w:val="hybridMultilevel"/>
@@ -13874,62 +13595,62 @@
       </w:rPr>
     </w:lvl>
   </w:abstractNum>
-  <w:num w:numId="1">
+  <w:num w:numId="1" w16cid:durableId="267540682">
     <w:abstractNumId w:val="16"/>
   </w:num>
-  <w:num w:numId="2">
+  <w:num w:numId="2" w16cid:durableId="1152066191">
     <w:abstractNumId w:val="10"/>
   </w:num>
-  <w:num w:numId="3">
+  <w:num w:numId="3" w16cid:durableId="554127122">
     <w:abstractNumId w:val="1"/>
   </w:num>
-  <w:num w:numId="4">
+  <w:num w:numId="4" w16cid:durableId="1927496630">
     <w:abstractNumId w:val="4"/>
   </w:num>
-  <w:num w:numId="5">
+  <w:num w:numId="5" w16cid:durableId="1440370921">
     <w:abstractNumId w:val="2"/>
   </w:num>
-  <w:num w:numId="6">
+  <w:num w:numId="6" w16cid:durableId="673847335">
     <w:abstractNumId w:val="13"/>
   </w:num>
-  <w:num w:numId="7">
+  <w:num w:numId="7" w16cid:durableId="2021467394">
     <w:abstractNumId w:val="15"/>
   </w:num>
-  <w:num w:numId="8">
+  <w:num w:numId="8" w16cid:durableId="1013454244">
     <w:abstractNumId w:val="12"/>
   </w:num>
-  <w:num w:numId="9">
+  <w:num w:numId="9" w16cid:durableId="287472234">
     <w:abstractNumId w:val="14"/>
   </w:num>
-  <w:num w:numId="10">
+  <w:num w:numId="10" w16cid:durableId="826165485">
     <w:abstractNumId w:val="7"/>
   </w:num>
-  <w:num w:numId="11">
+  <w:num w:numId="11" w16cid:durableId="1282688052">
     <w:abstractNumId w:val="11"/>
   </w:num>
-  <w:num w:numId="12">
+  <w:num w:numId="12" w16cid:durableId="803238001">
     <w:abstractNumId w:val="0"/>
   </w:num>
-  <w:num w:numId="13">
+  <w:num w:numId="13" w16cid:durableId="1947422502">
     <w:abstractNumId w:val="8"/>
   </w:num>
-  <w:num w:numId="14">
+  <w:num w:numId="14" w16cid:durableId="151650809">
     <w:abstractNumId w:val="6"/>
   </w:num>
-  <w:num w:numId="15">
+  <w:num w:numId="15" w16cid:durableId="148058915">
     <w:abstractNumId w:val="5"/>
   </w:num>
-  <w:num w:numId="16">
+  <w:num w:numId="16" w16cid:durableId="25452439">
     <w:abstractNumId w:val="3"/>
   </w:num>
-  <w:num w:numId="17">
+  <w:num w:numId="17" w16cid:durableId="2002536526">
     <w:abstractNumId w:val="9"/>
   </w:num>
 </w:numbering>
 </file>
 
 <file path=word/styles.xml><?xml version="1.0" encoding="utf-8"?>
-<w:styles xmlns:mc="http://schemas.openxmlformats.org/markup-compatibility/2006" xmlns:r="http://schemas.openxmlformats.org/officeDocument/2006/relationships" xmlns:w="http://schemas.openxmlformats.org/wordprocessingml/2006/main" xmlns:w14="http://schemas.microsoft.com/office/word/2010/wordml" xmlns:w15="http://schemas.microsoft.com/office/word/2012/wordml" xmlns:w16se="http://schemas.microsoft.com/office/word/2015/wordml/symex" mc:Ignorable="w14 w15 w16se">
+<w:styles xmlns:mc="http://schemas.openxmlformats.org/markup-compatibility/2006" xmlns:r="http://schemas.openxmlformats.org/officeDocument/2006/relationships" xmlns:w="http://schemas.openxmlformats.org/wordprocessingml/2006/main" xmlns:w14="http://schemas.microsoft.com/office/word/2010/wordml" xmlns:w15="http://schemas.microsoft.com/office/word/2012/wordml" xmlns:w16cex="http://schemas.microsoft.com/office/word/2018/wordml/cex" xmlns:w16cid="http://schemas.microsoft.com/office/word/2016/wordml/cid" xmlns:w16="http://schemas.microsoft.com/office/word/2018/wordml" xmlns:w16sdtdh="http://schemas.microsoft.com/office/word/2020/wordml/sdtdatahash" xmlns:w16se="http://schemas.microsoft.com/office/word/2015/wordml/symex" mc:Ignorable="w14 w15 w16se w16cid w16 w16cex w16sdtdh">
   <w:docDefaults>
     <w:rPrDefault>
       <w:rPr>
@@ -13945,7 +13666,7 @@
       </w:pPr>
     </w:pPrDefault>
   </w:docDefaults>
-  <w:latentStyles w:defLockedState="0" w:defUIPriority="99" w:defSemiHidden="0" w:defUnhideWhenUsed="0" w:defQFormat="0" w:count="371">
+  <w:latentStyles w:defLockedState="0" w:defUIPriority="99" w:defSemiHidden="0" w:defUnhideWhenUsed="0" w:defQFormat="0" w:count="376">
     <w:lsdException w:name="Normal" w:uiPriority="0" w:qFormat="1"/>
     <w:lsdException w:name="heading 1" w:uiPriority="9" w:qFormat="1"/>
     <w:lsdException w:name="heading 2" w:semiHidden="1" w:uiPriority="9" w:unhideWhenUsed="1" w:qFormat="1"/>
@@ -14317,6 +14038,11 @@
     <w:lsdException w:name="List Table 5 Dark Accent 6" w:uiPriority="50"/>
     <w:lsdException w:name="List Table 6 Colorful Accent 6" w:uiPriority="51"/>
     <w:lsdException w:name="List Table 7 Colorful Accent 6" w:uiPriority="52"/>
+    <w:lsdException w:name="Mention" w:semiHidden="1" w:unhideWhenUsed="1"/>
+    <w:lsdException w:name="Smart Hyperlink" w:semiHidden="1" w:unhideWhenUsed="1"/>
+    <w:lsdException w:name="Hashtag" w:semiHidden="1" w:unhideWhenUsed="1"/>
+    <w:lsdException w:name="Unresolved Mention" w:semiHidden="1" w:unhideWhenUsed="1"/>
+    <w:lsdException w:name="Smart Link" w:semiHidden="1" w:unhideWhenUsed="1"/>
   </w:latentStyles>
   <w:style w:type="paragraph" w:default="1" w:styleId="Normal">
     <w:name w:val="Normal"/>

</xml_diff>